<commit_message>
EDITED the Test Plan
</commit_message>
<xml_diff>
--- a/Documents/Test Plan-Test Specification/Test Plan-Test Specification 2.1.docx
+++ b/Documents/Test Plan-Test Specification/Test Plan-Test Specification 2.1.docx
@@ -1,6 +1,6 @@
 
 <file path=word/document.xml><?xml version="1.0" encoding="utf-8"?>
-<w:document xmlns:wpc="http://schemas.microsoft.com/office/word/2010/wordprocessingCanvas" xmlns:mc="http://schemas.openxmlformats.org/markup-compatibility/2006" xmlns:o="urn:schemas-microsoft-com:office:office" xmlns:r="http://schemas.openxmlformats.org/officeDocument/2006/relationships" xmlns:m="http://schemas.openxmlformats.org/officeDocument/2006/math" xmlns:v="urn:schemas-microsoft-com:vml" xmlns:wp14="http://schemas.microsoft.com/office/word/2010/wordprocessingDrawing" xmlns:wp="http://schemas.openxmlformats.org/drawingml/2006/wordprocessingDrawing" xmlns:w10="urn:schemas-microsoft-com:office:word" xmlns:w="http://schemas.openxmlformats.org/wordprocessingml/2006/main" xmlns:w14="http://schemas.microsoft.com/office/word/2010/wordml" xmlns:wpg="http://schemas.microsoft.com/office/word/2010/wordprocessingGroup" xmlns:wpi="http://schemas.microsoft.com/office/word/2010/wordprocessingInk" xmlns:wne="http://schemas.microsoft.com/office/word/2006/wordml" xmlns:wps="http://schemas.microsoft.com/office/word/2010/wordprocessingShape" mc:Ignorable="w14 wp14">
+<w:document xmlns:wpc="http://schemas.microsoft.com/office/word/2010/wordprocessingCanvas" xmlns:mo="http://schemas.microsoft.com/office/mac/office/2008/main" xmlns:mc="http://schemas.openxmlformats.org/markup-compatibility/2006" xmlns:mv="urn:schemas-microsoft-com:mac:vml" xmlns:o="urn:schemas-microsoft-com:office:office" xmlns:r="http://schemas.openxmlformats.org/officeDocument/2006/relationships" xmlns:m="http://schemas.openxmlformats.org/officeDocument/2006/math" xmlns:v="urn:schemas-microsoft-com:vml" xmlns:wp14="http://schemas.microsoft.com/office/word/2010/wordprocessingDrawing" xmlns:wp="http://schemas.openxmlformats.org/drawingml/2006/wordprocessingDrawing" xmlns:w10="urn:schemas-microsoft-com:office:word" xmlns:w="http://schemas.openxmlformats.org/wordprocessingml/2006/main" xmlns:w14="http://schemas.microsoft.com/office/word/2010/wordml" xmlns:wpg="http://schemas.microsoft.com/office/word/2010/wordprocessingGroup" xmlns:wpi="http://schemas.microsoft.com/office/word/2010/wordprocessingInk" xmlns:wne="http://schemas.microsoft.com/office/word/2006/wordml" xmlns:wps="http://schemas.microsoft.com/office/word/2010/wordprocessingShape" mc:Ignorable="w14 wp14">
   <w:background w:color="FFFFFF"/>
   <w:body>
     <w:p>
@@ -182,7 +182,6 @@
         <w:rPr>
           <w:rFonts w:ascii="Times New Roman" w:hAnsi="Times New Roman" w:cs="Times New Roman"/>
           <w:noProof/>
-          <w:lang w:eastAsia="zh-CN"/>
         </w:rPr>
         <w:drawing>
           <wp:anchor distT="0" distB="0" distL="114300" distR="114300" simplePos="0" relativeHeight="251592704" behindDoc="0" locked="0" layoutInCell="1" hidden="0" allowOverlap="1" wp14:anchorId="2FAA962A" wp14:editId="3E4F97C8">
@@ -1434,27 +1433,13 @@
         <w:rPr>
           <w:rFonts w:ascii="Times New Roman" w:hAnsi="Times New Roman" w:cs="Times New Roman"/>
         </w:rPr>
-        <w:t>s</w:t>
-      </w:r>
-      <w:proofErr w:type="gramStart"/>
-      <w:r>
-        <w:rPr>
-          <w:rFonts w:ascii="Times New Roman" w:hAnsi="Times New Roman" w:cs="Times New Roman"/>
-        </w:rPr>
-        <w:t>………………………………….……………………………...</w:t>
-      </w:r>
-      <w:r>
-        <w:rPr>
-          <w:rFonts w:ascii="Times New Roman" w:hAnsi="Times New Roman" w:cs="Times New Roman"/>
-        </w:rPr>
-        <w:t>…</w:t>
-      </w:r>
-      <w:proofErr w:type="gramEnd"/>
-      <w:r>
-        <w:rPr>
-          <w:rFonts w:ascii="Times New Roman" w:hAnsi="Times New Roman" w:cs="Times New Roman"/>
-        </w:rPr>
-        <w:t>..</w:t>
+        <w:t>s………………………………….……………………………...</w:t>
+      </w:r>
+      <w:r>
+        <w:rPr>
+          <w:rFonts w:ascii="Times New Roman" w:hAnsi="Times New Roman" w:cs="Times New Roman"/>
+        </w:rPr>
+        <w:t>…..</w:t>
       </w:r>
       <w:r>
         <w:rPr>
@@ -11394,21 +11379,7 @@
               <w:rPr>
                 <w:rFonts w:ascii="Times New Roman" w:hAnsi="Times New Roman" w:cs="Times New Roman"/>
               </w:rPr>
-              <w:t>F.R. 5</w:t>
-            </w:r>
-            <w:proofErr w:type="gramStart"/>
-            <w:r>
-              <w:rPr>
-                <w:rFonts w:ascii="Times New Roman" w:hAnsi="Times New Roman" w:cs="Times New Roman"/>
-              </w:rPr>
-              <w:t>,10,11,12,14</w:t>
-            </w:r>
-            <w:proofErr w:type="gramEnd"/>
-            <w:r>
-              <w:rPr>
-                <w:rFonts w:ascii="Times New Roman" w:hAnsi="Times New Roman" w:cs="Times New Roman"/>
-              </w:rPr>
-              <w:t xml:space="preserve"> must be complete and given to the system tester.</w:t>
+              <w:t>F.R. 5,10,11,12,14 must be complete and given to the system tester.</w:t>
             </w:r>
           </w:p>
         </w:tc>
@@ -11484,21 +11455,7 @@
               <w:rPr>
                 <w:rFonts w:ascii="Times New Roman" w:hAnsi="Times New Roman" w:cs="Times New Roman"/>
               </w:rPr>
-              <w:t xml:space="preserve"> F.R. 15</w:t>
-            </w:r>
-            <w:proofErr w:type="gramStart"/>
-            <w:r>
-              <w:rPr>
-                <w:rFonts w:ascii="Times New Roman" w:hAnsi="Times New Roman" w:cs="Times New Roman"/>
-              </w:rPr>
-              <w:t>,17,18</w:t>
-            </w:r>
-            <w:proofErr w:type="gramEnd"/>
-            <w:r>
-              <w:rPr>
-                <w:rFonts w:ascii="Times New Roman" w:hAnsi="Times New Roman" w:cs="Times New Roman"/>
-              </w:rPr>
-              <w:t xml:space="preserve"> must be completed and given to the system tester.</w:t>
+              <w:t xml:space="preserve"> F.R. 15,17,18 must be completed and given to the system tester.</w:t>
             </w:r>
           </w:p>
         </w:tc>
@@ -17272,22 +17229,13 @@
           <w:color w:val="FF0000"/>
         </w:rPr>
       </w:pPr>
-      <w:proofErr w:type="spellStart"/>
       <w:r>
         <w:rPr>
           <w:rFonts w:ascii="Times New Roman" w:hAnsi="Times New Roman" w:cs="Times New Roman"/>
           <w:color w:val="FF0000"/>
         </w:rPr>
         <w:lastRenderedPageBreak/>
-        <w:t>Cant</w:t>
-      </w:r>
-      <w:proofErr w:type="spellEnd"/>
-      <w:r>
-        <w:rPr>
-          <w:rFonts w:ascii="Times New Roman" w:hAnsi="Times New Roman" w:cs="Times New Roman"/>
-          <w:color w:val="FF0000"/>
-        </w:rPr>
-        <w:t xml:space="preserve"> do this test case yet </w:t>
+        <w:t xml:space="preserve">Cant do this test case yet </w:t>
       </w:r>
     </w:p>
     <w:tbl>
@@ -18926,8 +18874,6 @@
           <w:color w:val="FF0000"/>
         </w:rPr>
       </w:pPr>
-      <w:bookmarkStart w:id="0" w:name="_GoBack"/>
-      <w:bookmarkEnd w:id="0"/>
     </w:p>
     <w:p>
       <w:pPr>
@@ -18942,21 +18888,12 @@
           <w:color w:val="FF0000"/>
         </w:rPr>
       </w:pPr>
-      <w:proofErr w:type="spellStart"/>
       <w:r>
         <w:rPr>
           <w:rFonts w:ascii="Times New Roman" w:hAnsi="Times New Roman" w:cs="Times New Roman"/>
           <w:color w:val="FF0000"/>
         </w:rPr>
-        <w:t>Cant</w:t>
-      </w:r>
-      <w:proofErr w:type="spellEnd"/>
-      <w:r>
-        <w:rPr>
-          <w:rFonts w:ascii="Times New Roman" w:hAnsi="Times New Roman" w:cs="Times New Roman"/>
-          <w:color w:val="FF0000"/>
-        </w:rPr>
-        <w:t xml:space="preserve"> do this test case yet </w:t>
+        <w:t xml:space="preserve">Cant do this test case yet </w:t>
       </w:r>
     </w:p>
     <w:tbl>
@@ -20647,21 +20584,12 @@
           <w:color w:val="FF0000"/>
         </w:rPr>
       </w:pPr>
-      <w:proofErr w:type="spellStart"/>
       <w:r>
         <w:rPr>
           <w:rFonts w:ascii="Times New Roman" w:hAnsi="Times New Roman" w:cs="Times New Roman"/>
           <w:color w:val="FF0000"/>
         </w:rPr>
-        <w:t>Cant</w:t>
-      </w:r>
-      <w:proofErr w:type="spellEnd"/>
-      <w:r>
-        <w:rPr>
-          <w:rFonts w:ascii="Times New Roman" w:hAnsi="Times New Roman" w:cs="Times New Roman"/>
-          <w:color w:val="FF0000"/>
-        </w:rPr>
-        <w:t xml:space="preserve"> do this test case yet </w:t>
+        <w:t xml:space="preserve">Cant do this test case yet </w:t>
       </w:r>
     </w:p>
     <w:tbl>
@@ -22122,21 +22050,12 @@
           <w:color w:val="FF0000"/>
         </w:rPr>
       </w:pPr>
-      <w:proofErr w:type="spellStart"/>
       <w:r>
         <w:rPr>
           <w:rFonts w:ascii="Times New Roman" w:hAnsi="Times New Roman" w:cs="Times New Roman"/>
           <w:color w:val="FF0000"/>
         </w:rPr>
-        <w:t>Cant</w:t>
-      </w:r>
-      <w:proofErr w:type="spellEnd"/>
-      <w:r>
-        <w:rPr>
-          <w:rFonts w:ascii="Times New Roman" w:hAnsi="Times New Roman" w:cs="Times New Roman"/>
-          <w:color w:val="FF0000"/>
-        </w:rPr>
-        <w:t xml:space="preserve"> do this test case yet </w:t>
+        <w:t xml:space="preserve">Cant do this test case yet </w:t>
       </w:r>
     </w:p>
     <w:tbl>
@@ -30098,7 +30017,6 @@
               <w:rPr>
                 <w:rFonts w:ascii="Times New Roman" w:hAnsi="Times New Roman" w:cs="Times New Roman"/>
                 <w:noProof/>
-                <w:lang w:eastAsia="zh-CN"/>
               </w:rPr>
               <w:drawing>
                 <wp:inline distT="0" distB="0" distL="0" distR="0" wp14:anchorId="2A456406" wp14:editId="2415F34B">
@@ -31446,7 +31364,6 @@
               <w:rPr>
                 <w:rFonts w:ascii="Times New Roman" w:hAnsi="Times New Roman" w:cs="Times New Roman"/>
                 <w:noProof/>
-                <w:lang w:eastAsia="zh-CN"/>
               </w:rPr>
               <w:drawing>
                 <wp:inline distT="0" distB="0" distL="0" distR="0" wp14:anchorId="76F8F76B" wp14:editId="4838B22A">
@@ -32028,22 +31945,13 @@
           <w:color w:val="FF0000"/>
         </w:rPr>
       </w:pPr>
-      <w:proofErr w:type="spellStart"/>
       <w:r>
         <w:rPr>
           <w:rFonts w:ascii="Times New Roman" w:hAnsi="Times New Roman" w:cs="Times New Roman"/>
           <w:color w:val="FF0000"/>
         </w:rPr>
         <w:lastRenderedPageBreak/>
-        <w:t>Cant</w:t>
-      </w:r>
-      <w:proofErr w:type="spellEnd"/>
-      <w:r>
-        <w:rPr>
-          <w:rFonts w:ascii="Times New Roman" w:hAnsi="Times New Roman" w:cs="Times New Roman"/>
-          <w:color w:val="FF0000"/>
-        </w:rPr>
-        <w:t xml:space="preserve"> do this test case yet</w:t>
+        <w:t>Cant do this test case yet</w:t>
       </w:r>
     </w:p>
     <w:tbl>
@@ -36271,8 +36179,8 @@
       <w:tblGrid>
         <w:gridCol w:w="2628"/>
         <w:gridCol w:w="559"/>
-        <w:gridCol w:w="2051"/>
-        <w:gridCol w:w="1136"/>
+        <w:gridCol w:w="1961"/>
+        <w:gridCol w:w="1226"/>
         <w:gridCol w:w="1835"/>
         <w:gridCol w:w="1356"/>
       </w:tblGrid>
@@ -37093,7 +37001,7 @@
         <w:tc>
           <w:tcPr>
             <w:cnfStyle w:val="001000000000" w:firstRow="0" w:lastRow="0" w:firstColumn="1" w:lastColumn="0" w:oddVBand="0" w:evenVBand="0" w:oddHBand="0" w:evenHBand="0" w:firstRowFirstColumn="0" w:firstRowLastColumn="0" w:lastRowFirstColumn="0" w:lastRowLastColumn="0"/>
-            <w:tcW w:w="2738" w:type="pct"/>
+            <w:tcW w:w="2691" w:type="pct"/>
             <w:gridSpan w:val="3"/>
           </w:tcPr>
           <w:p>
@@ -37185,7 +37093,7 @@
         </w:tc>
         <w:tc>
           <w:tcPr>
-            <w:tcW w:w="2262" w:type="pct"/>
+            <w:tcW w:w="2309" w:type="pct"/>
             <w:gridSpan w:val="3"/>
           </w:tcPr>
           <w:p>
@@ -37308,7 +37216,7 @@
         <w:tc>
           <w:tcPr>
             <w:cnfStyle w:val="001000000000" w:firstRow="0" w:lastRow="0" w:firstColumn="1" w:lastColumn="0" w:oddVBand="0" w:evenVBand="0" w:oddHBand="0" w:evenHBand="0" w:firstRowFirstColumn="0" w:firstRowLastColumn="0" w:lastRowFirstColumn="0" w:lastRowLastColumn="0"/>
-            <w:tcW w:w="2738" w:type="pct"/>
+            <w:tcW w:w="2691" w:type="pct"/>
             <w:gridSpan w:val="3"/>
           </w:tcPr>
           <w:p>
@@ -37367,7 +37275,7 @@
         </w:tc>
         <w:tc>
           <w:tcPr>
-            <w:tcW w:w="2262" w:type="pct"/>
+            <w:tcW w:w="2309" w:type="pct"/>
             <w:gridSpan w:val="3"/>
           </w:tcPr>
           <w:p>
@@ -37433,7 +37341,7 @@
         <w:tc>
           <w:tcPr>
             <w:cnfStyle w:val="001000000000" w:firstRow="0" w:lastRow="0" w:firstColumn="1" w:lastColumn="0" w:oddVBand="0" w:evenVBand="0" w:oddHBand="0" w:evenHBand="0" w:firstRowFirstColumn="0" w:firstRowLastColumn="0" w:lastRowFirstColumn="0" w:lastRowLastColumn="0"/>
-            <w:tcW w:w="2738" w:type="pct"/>
+            <w:tcW w:w="2691" w:type="pct"/>
             <w:gridSpan w:val="3"/>
           </w:tcPr>
           <w:p>
@@ -37454,33 +37362,14 @@
                 <w:rFonts w:ascii="Times New Roman" w:hAnsi="Times New Roman" w:cs="Times New Roman"/>
                 <w:b w:val="0"/>
                 <w:bCs w:val="0"/>
-                <w:color w:val="FF0000"/>
-              </w:rPr>
-              <w:t>3. Leader selects “hrich558@live.kutztown.edu” and “sgrant869@live.kutztown.edu</w:t>
-            </w:r>
-            <w:r>
-              <w:rPr>
-                <w:rFonts w:ascii="Times New Roman" w:hAnsi="Times New Roman" w:cs="Times New Roman"/>
-                <w:b w:val="0"/>
-                <w:bCs w:val="0"/>
-                <w:color w:val="FF0000"/>
-              </w:rPr>
-              <w:t xml:space="preserve">” </w:t>
-            </w:r>
-            <w:r>
-              <w:rPr>
-                <w:rFonts w:ascii="Times New Roman" w:hAnsi="Times New Roman" w:cs="Times New Roman"/>
-                <w:b w:val="0"/>
-                <w:bCs w:val="0"/>
-                <w:color w:val="FF0000"/>
-              </w:rPr>
-              <w:t>via check boxes and then clicks the “Invite” button which will send invites to the corresponding members.</w:t>
-            </w:r>
-          </w:p>
-        </w:tc>
-        <w:tc>
-          <w:tcPr>
-            <w:tcW w:w="2262" w:type="pct"/>
+              </w:rPr>
+              <w:t xml:space="preserve">3. Click the email of member “jli724@live.kutztown.edu” </w:t>
+            </w:r>
+          </w:p>
+        </w:tc>
+        <w:tc>
+          <w:tcPr>
+            <w:tcW w:w="2309" w:type="pct"/>
             <w:gridSpan w:val="3"/>
           </w:tcPr>
           <w:p>
@@ -37492,70 +37381,14 @@
               <w:cnfStyle w:val="000000000000" w:firstRow="0" w:lastRow="0" w:firstColumn="0" w:lastColumn="0" w:oddVBand="0" w:evenVBand="0" w:oddHBand="0" w:evenHBand="0" w:firstRowFirstColumn="0" w:firstRowLastColumn="0" w:lastRowFirstColumn="0" w:lastRowLastColumn="0"/>
               <w:rPr>
                 <w:rFonts w:ascii="Times New Roman" w:hAnsi="Times New Roman" w:cs="Times New Roman"/>
-                <w:color w:val="FF0000"/>
-              </w:rPr>
-            </w:pPr>
-            <w:r>
-              <w:rPr>
-                <w:rFonts w:ascii="Times New Roman" w:hAnsi="Times New Roman" w:cs="Times New Roman"/>
-                <w:color w:val="FF0000"/>
-              </w:rPr>
-              <w:t>3.N/A</w:t>
-            </w:r>
-          </w:p>
-          <w:p>
-            <w:pPr>
-              <w:tabs>
-                <w:tab w:val="left" w:pos="1515"/>
-                <w:tab w:val="center" w:pos="1741"/>
-              </w:tabs>
-              <w:cnfStyle w:val="000000000000" w:firstRow="0" w:lastRow="0" w:firstColumn="0" w:lastColumn="0" w:oddVBand="0" w:evenVBand="0" w:oddHBand="0" w:evenHBand="0" w:firstRowFirstColumn="0" w:firstRowLastColumn="0" w:lastRowFirstColumn="0" w:lastRowLastColumn="0"/>
-              <w:rPr>
-                <w:rFonts w:ascii="Times New Roman" w:hAnsi="Times New Roman" w:cs="Times New Roman"/>
-                <w:color w:val="FF0000"/>
-              </w:rPr>
-            </w:pPr>
-            <w:r>
-              <w:rPr>
-                <w:rFonts w:ascii="Times New Roman" w:hAnsi="Times New Roman" w:cs="Times New Roman"/>
-                <w:color w:val="FF0000"/>
-              </w:rPr>
-              <w:t>3</w:t>
-            </w:r>
-            <w:r>
-              <w:rPr>
-                <w:rFonts w:ascii="Times New Roman" w:hAnsi="Times New Roman" w:cs="Times New Roman"/>
-                <w:color w:val="FF0000"/>
-              </w:rPr>
-              <w:t>.</w:t>
-            </w:r>
-            <w:r>
-              <w:rPr>
-                <w:rFonts w:ascii="Times New Roman" w:hAnsi="Times New Roman" w:cs="Times New Roman"/>
-                <w:color w:val="FF0000"/>
-              </w:rPr>
-              <w:t>1</w:t>
-            </w:r>
-            <w:r>
-              <w:rPr>
-                <w:rFonts w:ascii="Times New Roman" w:hAnsi="Times New Roman" w:cs="Times New Roman"/>
-                <w:color w:val="FF0000"/>
-              </w:rPr>
-              <w:t xml:space="preserve"> An invitation is sent to the checked members and the app directs the leader to the </w:t>
-            </w:r>
-            <w:r>
-              <w:rPr>
-                <w:rFonts w:ascii="Times New Roman" w:hAnsi="Times New Roman" w:cs="Times New Roman"/>
-                <w:color w:val="FF0000"/>
-              </w:rPr>
-              <w:t>Leader View</w:t>
-            </w:r>
-            <w:r>
-              <w:rPr>
-                <w:rFonts w:ascii="Times New Roman" w:hAnsi="Times New Roman" w:cs="Times New Roman"/>
-                <w:color w:val="FF0000"/>
-              </w:rPr>
-              <w:t xml:space="preserve"> screen</w:t>
+                <w:b/>
+              </w:rPr>
+            </w:pPr>
+            <w:r>
+              <w:rPr>
+                <w:rFonts w:ascii="Times New Roman" w:hAnsi="Times New Roman" w:cs="Times New Roman"/>
+              </w:rPr>
+              <w:t>3. Opens Android mail client selector and allow Leader to email the user an invitation</w:t>
             </w:r>
           </w:p>
         </w:tc>
@@ -37568,7 +37401,7 @@
         <w:tc>
           <w:tcPr>
             <w:cnfStyle w:val="001000000000" w:firstRow="0" w:lastRow="0" w:firstColumn="1" w:lastColumn="0" w:oddVBand="0" w:evenVBand="0" w:oddHBand="0" w:evenHBand="0" w:firstRowFirstColumn="0" w:firstRowLastColumn="0" w:lastRowFirstColumn="0" w:lastRowLastColumn="0"/>
-            <w:tcW w:w="2738" w:type="pct"/>
+            <w:tcW w:w="2691" w:type="pct"/>
             <w:gridSpan w:val="3"/>
           </w:tcPr>
           <w:p>
@@ -37584,11 +37417,34 @@
                 <w:color w:val="FF0000"/>
               </w:rPr>
             </w:pPr>
-          </w:p>
-        </w:tc>
-        <w:tc>
-          <w:tcPr>
-            <w:tcW w:w="2262" w:type="pct"/>
+            <w:r>
+              <w:rPr>
+                <w:rFonts w:ascii="Times New Roman" w:hAnsi="Times New Roman" w:cs="Times New Roman"/>
+                <w:b w:val="0"/>
+                <w:bCs w:val="0"/>
+              </w:rPr>
+              <w:t>4. Type “</w:t>
+            </w:r>
+            <w:r>
+              <w:rPr>
+                <w:rFonts w:ascii="Times New Roman" w:hAnsi="Times New Roman" w:cs="Times New Roman"/>
+                <w:b w:val="0"/>
+              </w:rPr>
+              <w:t>jli724@live.kutztown.edu”</w:t>
+            </w:r>
+            <w:r>
+              <w:rPr>
+                <w:rFonts w:ascii="Times New Roman" w:hAnsi="Times New Roman" w:cs="Times New Roman"/>
+                <w:b w:val="0"/>
+                <w:bCs w:val="0"/>
+              </w:rPr>
+              <w:t xml:space="preserve"> into the email field</w:t>
+            </w:r>
+          </w:p>
+        </w:tc>
+        <w:tc>
+          <w:tcPr>
+            <w:tcW w:w="2309" w:type="pct"/>
             <w:gridSpan w:val="3"/>
           </w:tcPr>
           <w:p>
@@ -37597,11 +37453,117 @@
                 <w:tab w:val="left" w:pos="1515"/>
                 <w:tab w:val="center" w:pos="1741"/>
               </w:tabs>
-              <w:jc w:val="right"/>
               <w:cnfStyle w:val="000000100000" w:firstRow="0" w:lastRow="0" w:firstColumn="0" w:lastColumn="0" w:oddVBand="0" w:evenVBand="0" w:oddHBand="1" w:evenHBand="0" w:firstRowFirstColumn="0" w:firstRowLastColumn="0" w:lastRowFirstColumn="0" w:lastRowLastColumn="0"/>
               <w:rPr>
                 <w:rFonts w:ascii="Times New Roman" w:hAnsi="Times New Roman" w:cs="Times New Roman"/>
                 <w:b/>
+              </w:rPr>
+            </w:pPr>
+            <w:r>
+              <w:rPr>
+                <w:rFonts w:ascii="Times New Roman" w:hAnsi="Times New Roman" w:cs="Times New Roman"/>
+              </w:rPr>
+              <w:t>4. N/A</w:t>
+            </w:r>
+          </w:p>
+        </w:tc>
+      </w:tr>
+      <w:tr>
+        <w:trPr>
+          <w:trHeight w:val="313"/>
+        </w:trPr>
+        <w:tc>
+          <w:tcPr>
+            <w:cnfStyle w:val="001000000000" w:firstRow="0" w:lastRow="0" w:firstColumn="1" w:lastColumn="0" w:oddVBand="0" w:evenVBand="0" w:oddHBand="0" w:evenHBand="0" w:firstRowFirstColumn="0" w:firstRowLastColumn="0" w:lastRowFirstColumn="0" w:lastRowLastColumn="0"/>
+            <w:tcW w:w="2691" w:type="pct"/>
+            <w:gridSpan w:val="3"/>
+          </w:tcPr>
+          <w:p>
+            <w:pPr>
+              <w:tabs>
+                <w:tab w:val="left" w:pos="1515"/>
+                <w:tab w:val="center" w:pos="1741"/>
+              </w:tabs>
+              <w:rPr>
+                <w:rFonts w:ascii="Times New Roman" w:hAnsi="Times New Roman" w:cs="Times New Roman"/>
+                <w:b w:val="0"/>
+                <w:bCs w:val="0"/>
+                <w:color w:val="FF0000"/>
+              </w:rPr>
+            </w:pPr>
+            <w:r>
+              <w:rPr>
+                <w:rFonts w:ascii="Times New Roman" w:hAnsi="Times New Roman" w:cs="Times New Roman"/>
+                <w:b w:val="0"/>
+                <w:bCs w:val="0"/>
+              </w:rPr>
+              <w:t>5. Click “Send”</w:t>
+            </w:r>
+          </w:p>
+        </w:tc>
+        <w:tc>
+          <w:tcPr>
+            <w:tcW w:w="2309" w:type="pct"/>
+            <w:gridSpan w:val="3"/>
+          </w:tcPr>
+          <w:p>
+            <w:pPr>
+              <w:tabs>
+                <w:tab w:val="left" w:pos="1515"/>
+                <w:tab w:val="center" w:pos="1741"/>
+              </w:tabs>
+              <w:cnfStyle w:val="000000000000" w:firstRow="0" w:lastRow="0" w:firstColumn="0" w:lastColumn="0" w:oddVBand="0" w:evenVBand="0" w:oddHBand="0" w:evenHBand="0" w:firstRowFirstColumn="0" w:firstRowLastColumn="0" w:lastRowFirstColumn="0" w:lastRowLastColumn="0"/>
+              <w:rPr>
+                <w:rFonts w:ascii="Times New Roman" w:hAnsi="Times New Roman" w:cs="Times New Roman"/>
+                <w:b/>
+              </w:rPr>
+            </w:pPr>
+            <w:r>
+              <w:rPr>
+                <w:rFonts w:ascii="Times New Roman" w:hAnsi="Times New Roman" w:cs="Times New Roman"/>
+              </w:rPr>
+              <w:t>5. Invitation will be sent to the specified user to join the project</w:t>
+            </w:r>
+          </w:p>
+        </w:tc>
+      </w:tr>
+      <w:tr>
+        <w:trPr>
+          <w:cnfStyle w:val="000000100000" w:firstRow="0" w:lastRow="0" w:firstColumn="0" w:lastColumn="0" w:oddVBand="0" w:evenVBand="0" w:oddHBand="1" w:evenHBand="0" w:firstRowFirstColumn="0" w:firstRowLastColumn="0" w:lastRowFirstColumn="0" w:lastRowLastColumn="0"/>
+          <w:trHeight w:val="313"/>
+        </w:trPr>
+        <w:tc>
+          <w:tcPr>
+            <w:cnfStyle w:val="001000000000" w:firstRow="0" w:lastRow="0" w:firstColumn="1" w:lastColumn="0" w:oddVBand="0" w:evenVBand="0" w:oddHBand="0" w:evenHBand="0" w:firstRowFirstColumn="0" w:firstRowLastColumn="0" w:lastRowFirstColumn="0" w:lastRowLastColumn="0"/>
+            <w:tcW w:w="2691" w:type="pct"/>
+            <w:gridSpan w:val="3"/>
+          </w:tcPr>
+          <w:p>
+            <w:pPr>
+              <w:tabs>
+                <w:tab w:val="left" w:pos="1515"/>
+                <w:tab w:val="center" w:pos="1741"/>
+              </w:tabs>
+              <w:rPr>
+                <w:rFonts w:ascii="Times New Roman" w:hAnsi="Times New Roman" w:cs="Times New Roman"/>
+              </w:rPr>
+            </w:pPr>
+          </w:p>
+        </w:tc>
+        <w:tc>
+          <w:tcPr>
+            <w:tcW w:w="2309" w:type="pct"/>
+            <w:gridSpan w:val="3"/>
+          </w:tcPr>
+          <w:p>
+            <w:pPr>
+              <w:tabs>
+                <w:tab w:val="left" w:pos="1515"/>
+                <w:tab w:val="center" w:pos="1741"/>
+              </w:tabs>
+              <w:cnfStyle w:val="000000100000" w:firstRow="0" w:lastRow="0" w:firstColumn="0" w:lastColumn="0" w:oddVBand="0" w:evenVBand="0" w:oddHBand="1" w:evenHBand="0" w:firstRowFirstColumn="0" w:firstRowLastColumn="0" w:lastRowFirstColumn="0" w:lastRowLastColumn="0"/>
+              <w:rPr>
+                <w:rFonts w:ascii="Times New Roman" w:hAnsi="Times New Roman" w:cs="Times New Roman"/>
               </w:rPr>
             </w:pPr>
           </w:p>
@@ -37879,7 +37841,7 @@
       <w:tr>
         <w:trPr>
           <w:cnfStyle w:val="000000100000" w:firstRow="0" w:lastRow="0" w:firstColumn="0" w:lastColumn="0" w:oddVBand="0" w:evenVBand="0" w:oddHBand="1" w:evenHBand="0" w:firstRowFirstColumn="0" w:firstRowLastColumn="0" w:lastRowFirstColumn="0" w:lastRowLastColumn="0"/>
-          <w:trHeight w:val="1366"/>
+          <w:trHeight w:val="790"/>
         </w:trPr>
         <w:tc>
           <w:tcPr>
@@ -37940,22 +37902,15 @@
           <w:color w:val="FF0000"/>
         </w:rPr>
       </w:pPr>
-      <w:proofErr w:type="spellStart"/>
+      <w:bookmarkStart w:id="0" w:name="_GoBack"/>
+      <w:bookmarkEnd w:id="0"/>
       <w:r>
         <w:rPr>
           <w:rFonts w:ascii="Times New Roman" w:hAnsi="Times New Roman" w:cs="Times New Roman"/>
           <w:color w:val="FF0000"/>
         </w:rPr>
         <w:lastRenderedPageBreak/>
-        <w:t>Cant</w:t>
-      </w:r>
-      <w:proofErr w:type="spellEnd"/>
-      <w:r>
-        <w:rPr>
-          <w:rFonts w:ascii="Times New Roman" w:hAnsi="Times New Roman" w:cs="Times New Roman"/>
-          <w:color w:val="FF0000"/>
-        </w:rPr>
-        <w:t xml:space="preserve"> do this test yet </w:t>
+        <w:t xml:space="preserve">Cant do this test yet </w:t>
       </w:r>
     </w:p>
     <w:tbl>
@@ -41463,7 +41418,6 @@
               <w:rPr>
                 <w:rFonts w:ascii="Times New Roman" w:hAnsi="Times New Roman" w:cs="Times New Roman"/>
                 <w:noProof/>
-                <w:lang w:eastAsia="zh-CN"/>
               </w:rPr>
               <w:drawing>
                 <wp:inline distT="0" distB="0" distL="0" distR="0" wp14:anchorId="4EF41F9A" wp14:editId="066D2B3E">
@@ -41924,7 +41878,7 @@
 </file>
 
 <file path=word/endnotes.xml><?xml version="1.0" encoding="utf-8"?>
-<w:endnotes xmlns:wpc="http://schemas.microsoft.com/office/word/2010/wordprocessingCanvas" xmlns:mc="http://schemas.openxmlformats.org/markup-compatibility/2006" xmlns:o="urn:schemas-microsoft-com:office:office" xmlns:r="http://schemas.openxmlformats.org/officeDocument/2006/relationships" xmlns:m="http://schemas.openxmlformats.org/officeDocument/2006/math" xmlns:v="urn:schemas-microsoft-com:vml" xmlns:wp14="http://schemas.microsoft.com/office/word/2010/wordprocessingDrawing" xmlns:wp="http://schemas.openxmlformats.org/drawingml/2006/wordprocessingDrawing" xmlns:w10="urn:schemas-microsoft-com:office:word" xmlns:w="http://schemas.openxmlformats.org/wordprocessingml/2006/main" xmlns:w14="http://schemas.microsoft.com/office/word/2010/wordml" xmlns:wpg="http://schemas.microsoft.com/office/word/2010/wordprocessingGroup" xmlns:wpi="http://schemas.microsoft.com/office/word/2010/wordprocessingInk" xmlns:wne="http://schemas.microsoft.com/office/word/2006/wordml" xmlns:wps="http://schemas.microsoft.com/office/word/2010/wordprocessingShape" mc:Ignorable="w14 wp14">
+<w:endnotes xmlns:wpc="http://schemas.microsoft.com/office/word/2010/wordprocessingCanvas" xmlns:mo="http://schemas.microsoft.com/office/mac/office/2008/main" xmlns:mc="http://schemas.openxmlformats.org/markup-compatibility/2006" xmlns:mv="urn:schemas-microsoft-com:mac:vml" xmlns:o="urn:schemas-microsoft-com:office:office" xmlns:r="http://schemas.openxmlformats.org/officeDocument/2006/relationships" xmlns:m="http://schemas.openxmlformats.org/officeDocument/2006/math" xmlns:v="urn:schemas-microsoft-com:vml" xmlns:wp14="http://schemas.microsoft.com/office/word/2010/wordprocessingDrawing" xmlns:wp="http://schemas.openxmlformats.org/drawingml/2006/wordprocessingDrawing" xmlns:w10="urn:schemas-microsoft-com:office:word" xmlns:w="http://schemas.openxmlformats.org/wordprocessingml/2006/main" xmlns:w14="http://schemas.microsoft.com/office/word/2010/wordml" xmlns:wpg="http://schemas.microsoft.com/office/word/2010/wordprocessingGroup" xmlns:wpi="http://schemas.microsoft.com/office/word/2010/wordprocessingInk" xmlns:wne="http://schemas.microsoft.com/office/word/2006/wordml" xmlns:wps="http://schemas.microsoft.com/office/word/2010/wordprocessingShape" mc:Ignorable="w14 wp14">
   <w:endnote w:type="separator" w:id="-1">
     <w:p>
       <w:r>
@@ -41943,7 +41897,7 @@
 </file>
 
 <file path=word/footer1.xml><?xml version="1.0" encoding="utf-8"?>
-<w:ftr xmlns:wpc="http://schemas.microsoft.com/office/word/2010/wordprocessingCanvas" xmlns:mc="http://schemas.openxmlformats.org/markup-compatibility/2006" xmlns:o="urn:schemas-microsoft-com:office:office" xmlns:r="http://schemas.openxmlformats.org/officeDocument/2006/relationships" xmlns:m="http://schemas.openxmlformats.org/officeDocument/2006/math" xmlns:v="urn:schemas-microsoft-com:vml" xmlns:wp14="http://schemas.microsoft.com/office/word/2010/wordprocessingDrawing" xmlns:wp="http://schemas.openxmlformats.org/drawingml/2006/wordprocessingDrawing" xmlns:w10="urn:schemas-microsoft-com:office:word" xmlns:w="http://schemas.openxmlformats.org/wordprocessingml/2006/main" xmlns:w14="http://schemas.microsoft.com/office/word/2010/wordml" xmlns:wpg="http://schemas.microsoft.com/office/word/2010/wordprocessingGroup" xmlns:wpi="http://schemas.microsoft.com/office/word/2010/wordprocessingInk" xmlns:wne="http://schemas.microsoft.com/office/word/2006/wordml" xmlns:wps="http://schemas.microsoft.com/office/word/2010/wordprocessingShape" mc:Ignorable="w14 wp14">
+<w:ftr xmlns:wpc="http://schemas.microsoft.com/office/word/2010/wordprocessingCanvas" xmlns:mo="http://schemas.microsoft.com/office/mac/office/2008/main" xmlns:mc="http://schemas.openxmlformats.org/markup-compatibility/2006" xmlns:mv="urn:schemas-microsoft-com:mac:vml" xmlns:o="urn:schemas-microsoft-com:office:office" xmlns:r="http://schemas.openxmlformats.org/officeDocument/2006/relationships" xmlns:m="http://schemas.openxmlformats.org/officeDocument/2006/math" xmlns:v="urn:schemas-microsoft-com:vml" xmlns:wp14="http://schemas.microsoft.com/office/word/2010/wordprocessingDrawing" xmlns:wp="http://schemas.openxmlformats.org/drawingml/2006/wordprocessingDrawing" xmlns:w10="urn:schemas-microsoft-com:office:word" xmlns:w="http://schemas.openxmlformats.org/wordprocessingml/2006/main" xmlns:w14="http://schemas.microsoft.com/office/word/2010/wordml" xmlns:wpg="http://schemas.microsoft.com/office/word/2010/wordprocessingGroup" xmlns:wpi="http://schemas.microsoft.com/office/word/2010/wordprocessingInk" xmlns:wne="http://schemas.microsoft.com/office/word/2006/wordml" xmlns:wps="http://schemas.microsoft.com/office/word/2010/wordprocessingShape" mc:Ignorable="w14 wp14">
   <w:p>
     <w:pPr>
       <w:pStyle w:val="Footer"/>
@@ -41959,7 +41913,7 @@
 </file>
 
 <file path=word/footer2.xml><?xml version="1.0" encoding="utf-8"?>
-<w:ftr xmlns:wpc="http://schemas.microsoft.com/office/word/2010/wordprocessingCanvas" xmlns:mc="http://schemas.openxmlformats.org/markup-compatibility/2006" xmlns:o="urn:schemas-microsoft-com:office:office" xmlns:r="http://schemas.openxmlformats.org/officeDocument/2006/relationships" xmlns:m="http://schemas.openxmlformats.org/officeDocument/2006/math" xmlns:v="urn:schemas-microsoft-com:vml" xmlns:wp14="http://schemas.microsoft.com/office/word/2010/wordprocessingDrawing" xmlns:wp="http://schemas.openxmlformats.org/drawingml/2006/wordprocessingDrawing" xmlns:w10="urn:schemas-microsoft-com:office:word" xmlns:w="http://schemas.openxmlformats.org/wordprocessingml/2006/main" xmlns:w14="http://schemas.microsoft.com/office/word/2010/wordml" xmlns:wpg="http://schemas.microsoft.com/office/word/2010/wordprocessingGroup" xmlns:wpi="http://schemas.microsoft.com/office/word/2010/wordprocessingInk" xmlns:wne="http://schemas.microsoft.com/office/word/2006/wordml" xmlns:wps="http://schemas.microsoft.com/office/word/2010/wordprocessingShape" mc:Ignorable="w14 wp14">
+<w:ftr xmlns:wpc="http://schemas.microsoft.com/office/word/2010/wordprocessingCanvas" xmlns:mo="http://schemas.microsoft.com/office/mac/office/2008/main" xmlns:mc="http://schemas.openxmlformats.org/markup-compatibility/2006" xmlns:mv="urn:schemas-microsoft-com:mac:vml" xmlns:o="urn:schemas-microsoft-com:office:office" xmlns:r="http://schemas.openxmlformats.org/officeDocument/2006/relationships" xmlns:m="http://schemas.openxmlformats.org/officeDocument/2006/math" xmlns:v="urn:schemas-microsoft-com:vml" xmlns:wp14="http://schemas.microsoft.com/office/word/2010/wordprocessingDrawing" xmlns:wp="http://schemas.openxmlformats.org/drawingml/2006/wordprocessingDrawing" xmlns:w10="urn:schemas-microsoft-com:office:word" xmlns:w="http://schemas.openxmlformats.org/wordprocessingml/2006/main" xmlns:w14="http://schemas.microsoft.com/office/word/2010/wordml" xmlns:wpg="http://schemas.microsoft.com/office/word/2010/wordprocessingGroup" xmlns:wpi="http://schemas.microsoft.com/office/word/2010/wordprocessingInk" xmlns:wne="http://schemas.microsoft.com/office/word/2006/wordml" xmlns:wps="http://schemas.microsoft.com/office/word/2010/wordprocessingShape" mc:Ignorable="w14 wp14">
   <w:sdt>
     <w:sdtPr>
       <w:id w:val="1119186468"/>
@@ -42012,7 +41966,7 @@
 </file>
 
 <file path=word/footer3.xml><?xml version="1.0" encoding="utf-8"?>
-<w:ftr xmlns:wpc="http://schemas.microsoft.com/office/word/2010/wordprocessingCanvas" xmlns:mc="http://schemas.openxmlformats.org/markup-compatibility/2006" xmlns:o="urn:schemas-microsoft-com:office:office" xmlns:r="http://schemas.openxmlformats.org/officeDocument/2006/relationships" xmlns:m="http://schemas.openxmlformats.org/officeDocument/2006/math" xmlns:v="urn:schemas-microsoft-com:vml" xmlns:wp14="http://schemas.microsoft.com/office/word/2010/wordprocessingDrawing" xmlns:wp="http://schemas.openxmlformats.org/drawingml/2006/wordprocessingDrawing" xmlns:w10="urn:schemas-microsoft-com:office:word" xmlns:w="http://schemas.openxmlformats.org/wordprocessingml/2006/main" xmlns:w14="http://schemas.microsoft.com/office/word/2010/wordml" xmlns:wpg="http://schemas.microsoft.com/office/word/2010/wordprocessingGroup" xmlns:wpi="http://schemas.microsoft.com/office/word/2010/wordprocessingInk" xmlns:wne="http://schemas.microsoft.com/office/word/2006/wordml" xmlns:wps="http://schemas.microsoft.com/office/word/2010/wordprocessingShape" mc:Ignorable="w14 wp14">
+<w:ftr xmlns:wpc="http://schemas.microsoft.com/office/word/2010/wordprocessingCanvas" xmlns:mo="http://schemas.microsoft.com/office/mac/office/2008/main" xmlns:mc="http://schemas.openxmlformats.org/markup-compatibility/2006" xmlns:mv="urn:schemas-microsoft-com:mac:vml" xmlns:o="urn:schemas-microsoft-com:office:office" xmlns:r="http://schemas.openxmlformats.org/officeDocument/2006/relationships" xmlns:m="http://schemas.openxmlformats.org/officeDocument/2006/math" xmlns:v="urn:schemas-microsoft-com:vml" xmlns:wp14="http://schemas.microsoft.com/office/word/2010/wordprocessingDrawing" xmlns:wp="http://schemas.openxmlformats.org/drawingml/2006/wordprocessingDrawing" xmlns:w10="urn:schemas-microsoft-com:office:word" xmlns:w="http://schemas.openxmlformats.org/wordprocessingml/2006/main" xmlns:w14="http://schemas.microsoft.com/office/word/2010/wordml" xmlns:wpg="http://schemas.microsoft.com/office/word/2010/wordprocessingGroup" xmlns:wpi="http://schemas.microsoft.com/office/word/2010/wordprocessingInk" xmlns:wne="http://schemas.microsoft.com/office/word/2006/wordml" xmlns:wps="http://schemas.microsoft.com/office/word/2010/wordprocessingShape" mc:Ignorable="w14 wp14">
   <w:p>
     <w:pPr>
       <w:pStyle w:val="Footer"/>
@@ -42035,7 +41989,7 @@
 </file>
 
 <file path=word/footer4.xml><?xml version="1.0" encoding="utf-8"?>
-<w:ftr xmlns:wpc="http://schemas.microsoft.com/office/word/2010/wordprocessingCanvas" xmlns:mc="http://schemas.openxmlformats.org/markup-compatibility/2006" xmlns:o="urn:schemas-microsoft-com:office:office" xmlns:r="http://schemas.openxmlformats.org/officeDocument/2006/relationships" xmlns:m="http://schemas.openxmlformats.org/officeDocument/2006/math" xmlns:v="urn:schemas-microsoft-com:vml" xmlns:wp14="http://schemas.microsoft.com/office/word/2010/wordprocessingDrawing" xmlns:wp="http://schemas.openxmlformats.org/drawingml/2006/wordprocessingDrawing" xmlns:w10="urn:schemas-microsoft-com:office:word" xmlns:w="http://schemas.openxmlformats.org/wordprocessingml/2006/main" xmlns:w14="http://schemas.microsoft.com/office/word/2010/wordml" xmlns:wpg="http://schemas.microsoft.com/office/word/2010/wordprocessingGroup" xmlns:wpi="http://schemas.microsoft.com/office/word/2010/wordprocessingInk" xmlns:wne="http://schemas.microsoft.com/office/word/2006/wordml" xmlns:wps="http://schemas.microsoft.com/office/word/2010/wordprocessingShape" mc:Ignorable="w14 wp14">
+<w:ftr xmlns:wpc="http://schemas.microsoft.com/office/word/2010/wordprocessingCanvas" xmlns:mo="http://schemas.microsoft.com/office/mac/office/2008/main" xmlns:mc="http://schemas.openxmlformats.org/markup-compatibility/2006" xmlns:mv="urn:schemas-microsoft-com:mac:vml" xmlns:o="urn:schemas-microsoft-com:office:office" xmlns:r="http://schemas.openxmlformats.org/officeDocument/2006/relationships" xmlns:m="http://schemas.openxmlformats.org/officeDocument/2006/math" xmlns:v="urn:schemas-microsoft-com:vml" xmlns:wp14="http://schemas.microsoft.com/office/word/2010/wordprocessingDrawing" xmlns:wp="http://schemas.openxmlformats.org/drawingml/2006/wordprocessingDrawing" xmlns:w10="urn:schemas-microsoft-com:office:word" xmlns:w="http://schemas.openxmlformats.org/wordprocessingml/2006/main" xmlns:w14="http://schemas.microsoft.com/office/word/2010/wordml" xmlns:wpg="http://schemas.microsoft.com/office/word/2010/wordprocessingGroup" xmlns:wpi="http://schemas.microsoft.com/office/word/2010/wordprocessingInk" xmlns:wne="http://schemas.microsoft.com/office/word/2006/wordml" xmlns:wps="http://schemas.microsoft.com/office/word/2010/wordprocessingShape" mc:Ignorable="w14 wp14">
   <w:sdt>
     <w:sdtPr>
       <w:id w:val="-1687353201"/>
@@ -42068,7 +42022,7 @@
           <w:rPr>
             <w:noProof/>
           </w:rPr>
-          <w:t>10</w:t>
+          <w:t>28</w:t>
         </w:r>
         <w:r>
           <w:rPr>
@@ -42088,7 +42042,7 @@
 </file>
 
 <file path=word/footer5.xml><?xml version="1.0" encoding="utf-8"?>
-<w:ftr xmlns:wpc="http://schemas.microsoft.com/office/word/2010/wordprocessingCanvas" xmlns:mc="http://schemas.openxmlformats.org/markup-compatibility/2006" xmlns:o="urn:schemas-microsoft-com:office:office" xmlns:r="http://schemas.openxmlformats.org/officeDocument/2006/relationships" xmlns:m="http://schemas.openxmlformats.org/officeDocument/2006/math" xmlns:v="urn:schemas-microsoft-com:vml" xmlns:wp14="http://schemas.microsoft.com/office/word/2010/wordprocessingDrawing" xmlns:wp="http://schemas.openxmlformats.org/drawingml/2006/wordprocessingDrawing" xmlns:w10="urn:schemas-microsoft-com:office:word" xmlns:w="http://schemas.openxmlformats.org/wordprocessingml/2006/main" xmlns:w14="http://schemas.microsoft.com/office/word/2010/wordml" xmlns:wpg="http://schemas.microsoft.com/office/word/2010/wordprocessingGroup" xmlns:wpi="http://schemas.microsoft.com/office/word/2010/wordprocessingInk" xmlns:wne="http://schemas.microsoft.com/office/word/2006/wordml" xmlns:wps="http://schemas.microsoft.com/office/word/2010/wordprocessingShape" mc:Ignorable="w14 wp14">
+<w:ftr xmlns:wpc="http://schemas.microsoft.com/office/word/2010/wordprocessingCanvas" xmlns:mo="http://schemas.microsoft.com/office/mac/office/2008/main" xmlns:mc="http://schemas.openxmlformats.org/markup-compatibility/2006" xmlns:mv="urn:schemas-microsoft-com:mac:vml" xmlns:o="urn:schemas-microsoft-com:office:office" xmlns:r="http://schemas.openxmlformats.org/officeDocument/2006/relationships" xmlns:m="http://schemas.openxmlformats.org/officeDocument/2006/math" xmlns:v="urn:schemas-microsoft-com:vml" xmlns:wp14="http://schemas.microsoft.com/office/word/2010/wordprocessingDrawing" xmlns:wp="http://schemas.openxmlformats.org/drawingml/2006/wordprocessingDrawing" xmlns:w10="urn:schemas-microsoft-com:office:word" xmlns:w="http://schemas.openxmlformats.org/wordprocessingml/2006/main" xmlns:w14="http://schemas.microsoft.com/office/word/2010/wordml" xmlns:wpg="http://schemas.microsoft.com/office/word/2010/wordprocessingGroup" xmlns:wpi="http://schemas.microsoft.com/office/word/2010/wordprocessingInk" xmlns:wne="http://schemas.microsoft.com/office/word/2006/wordml" xmlns:wps="http://schemas.microsoft.com/office/word/2010/wordprocessingShape" mc:Ignorable="w14 wp14">
   <w:p>
     <w:pPr>
       <w:pStyle w:val="Footer"/>
@@ -42104,7 +42058,7 @@
 </file>
 
 <file path=word/footnotes.xml><?xml version="1.0" encoding="utf-8"?>
-<w:footnotes xmlns:wpc="http://schemas.microsoft.com/office/word/2010/wordprocessingCanvas" xmlns:mc="http://schemas.openxmlformats.org/markup-compatibility/2006" xmlns:o="urn:schemas-microsoft-com:office:office" xmlns:r="http://schemas.openxmlformats.org/officeDocument/2006/relationships" xmlns:m="http://schemas.openxmlformats.org/officeDocument/2006/math" xmlns:v="urn:schemas-microsoft-com:vml" xmlns:wp14="http://schemas.microsoft.com/office/word/2010/wordprocessingDrawing" xmlns:wp="http://schemas.openxmlformats.org/drawingml/2006/wordprocessingDrawing" xmlns:w10="urn:schemas-microsoft-com:office:word" xmlns:w="http://schemas.openxmlformats.org/wordprocessingml/2006/main" xmlns:w14="http://schemas.microsoft.com/office/word/2010/wordml" xmlns:wpg="http://schemas.microsoft.com/office/word/2010/wordprocessingGroup" xmlns:wpi="http://schemas.microsoft.com/office/word/2010/wordprocessingInk" xmlns:wne="http://schemas.microsoft.com/office/word/2006/wordml" xmlns:wps="http://schemas.microsoft.com/office/word/2010/wordprocessingShape" mc:Ignorable="w14 wp14">
+<w:footnotes xmlns:wpc="http://schemas.microsoft.com/office/word/2010/wordprocessingCanvas" xmlns:mo="http://schemas.microsoft.com/office/mac/office/2008/main" xmlns:mc="http://schemas.openxmlformats.org/markup-compatibility/2006" xmlns:mv="urn:schemas-microsoft-com:mac:vml" xmlns:o="urn:schemas-microsoft-com:office:office" xmlns:r="http://schemas.openxmlformats.org/officeDocument/2006/relationships" xmlns:m="http://schemas.openxmlformats.org/officeDocument/2006/math" xmlns:v="urn:schemas-microsoft-com:vml" xmlns:wp14="http://schemas.microsoft.com/office/word/2010/wordprocessingDrawing" xmlns:wp="http://schemas.openxmlformats.org/drawingml/2006/wordprocessingDrawing" xmlns:w10="urn:schemas-microsoft-com:office:word" xmlns:w="http://schemas.openxmlformats.org/wordprocessingml/2006/main" xmlns:w14="http://schemas.microsoft.com/office/word/2010/wordml" xmlns:wpg="http://schemas.microsoft.com/office/word/2010/wordprocessingGroup" xmlns:wpi="http://schemas.microsoft.com/office/word/2010/wordprocessingInk" xmlns:wne="http://schemas.microsoft.com/office/word/2006/wordml" xmlns:wps="http://schemas.microsoft.com/office/word/2010/wordprocessingShape" mc:Ignorable="w14 wp14">
   <w:footnote w:type="separator" w:id="-1">
     <w:p>
       <w:r>
@@ -42123,7 +42077,7 @@
 </file>
 
 <file path=word/header1.xml><?xml version="1.0" encoding="utf-8"?>
-<w:hdr xmlns:wpc="http://schemas.microsoft.com/office/word/2010/wordprocessingCanvas" xmlns:mc="http://schemas.openxmlformats.org/markup-compatibility/2006" xmlns:o="urn:schemas-microsoft-com:office:office" xmlns:r="http://schemas.openxmlformats.org/officeDocument/2006/relationships" xmlns:m="http://schemas.openxmlformats.org/officeDocument/2006/math" xmlns:v="urn:schemas-microsoft-com:vml" xmlns:wp14="http://schemas.microsoft.com/office/word/2010/wordprocessingDrawing" xmlns:wp="http://schemas.openxmlformats.org/drawingml/2006/wordprocessingDrawing" xmlns:w10="urn:schemas-microsoft-com:office:word" xmlns:w="http://schemas.openxmlformats.org/wordprocessingml/2006/main" xmlns:w14="http://schemas.microsoft.com/office/word/2010/wordml" xmlns:wpg="http://schemas.microsoft.com/office/word/2010/wordprocessingGroup" xmlns:wpi="http://schemas.microsoft.com/office/word/2010/wordprocessingInk" xmlns:wne="http://schemas.microsoft.com/office/word/2006/wordml" xmlns:wps="http://schemas.microsoft.com/office/word/2010/wordprocessingShape" mc:Ignorable="w14 wp14">
+<w:hdr xmlns:wpc="http://schemas.microsoft.com/office/word/2010/wordprocessingCanvas" xmlns:mo="http://schemas.microsoft.com/office/mac/office/2008/main" xmlns:mc="http://schemas.openxmlformats.org/markup-compatibility/2006" xmlns:mv="urn:schemas-microsoft-com:mac:vml" xmlns:o="urn:schemas-microsoft-com:office:office" xmlns:r="http://schemas.openxmlformats.org/officeDocument/2006/relationships" xmlns:m="http://schemas.openxmlformats.org/officeDocument/2006/math" xmlns:v="urn:schemas-microsoft-com:vml" xmlns:wp14="http://schemas.microsoft.com/office/word/2010/wordprocessingDrawing" xmlns:wp="http://schemas.openxmlformats.org/drawingml/2006/wordprocessingDrawing" xmlns:w10="urn:schemas-microsoft-com:office:word" xmlns:w="http://schemas.openxmlformats.org/wordprocessingml/2006/main" xmlns:w14="http://schemas.microsoft.com/office/word/2010/wordml" xmlns:wpg="http://schemas.microsoft.com/office/word/2010/wordprocessingGroup" xmlns:wpi="http://schemas.microsoft.com/office/word/2010/wordprocessingInk" xmlns:wne="http://schemas.microsoft.com/office/word/2006/wordml" xmlns:wps="http://schemas.microsoft.com/office/word/2010/wordprocessingShape" mc:Ignorable="w14 wp14">
   <w:p>
     <w:pPr>
       <w:pStyle w:val="Header"/>
@@ -42139,7 +42093,7 @@
 </file>
 
 <file path=word/header2.xml><?xml version="1.0" encoding="utf-8"?>
-<w:hdr xmlns:wpc="http://schemas.microsoft.com/office/word/2010/wordprocessingCanvas" xmlns:mc="http://schemas.openxmlformats.org/markup-compatibility/2006" xmlns:o="urn:schemas-microsoft-com:office:office" xmlns:r="http://schemas.openxmlformats.org/officeDocument/2006/relationships" xmlns:m="http://schemas.openxmlformats.org/officeDocument/2006/math" xmlns:v="urn:schemas-microsoft-com:vml" xmlns:wp14="http://schemas.microsoft.com/office/word/2010/wordprocessingDrawing" xmlns:wp="http://schemas.openxmlformats.org/drawingml/2006/wordprocessingDrawing" xmlns:w10="urn:schemas-microsoft-com:office:word" xmlns:w="http://schemas.openxmlformats.org/wordprocessingml/2006/main" xmlns:w14="http://schemas.microsoft.com/office/word/2010/wordml" xmlns:wpg="http://schemas.microsoft.com/office/word/2010/wordprocessingGroup" xmlns:wpi="http://schemas.microsoft.com/office/word/2010/wordprocessingInk" xmlns:wne="http://schemas.microsoft.com/office/word/2006/wordml" xmlns:wps="http://schemas.microsoft.com/office/word/2010/wordprocessingShape" mc:Ignorable="w14 wp14">
+<w:hdr xmlns:wpc="http://schemas.microsoft.com/office/word/2010/wordprocessingCanvas" xmlns:mo="http://schemas.microsoft.com/office/mac/office/2008/main" xmlns:mc="http://schemas.openxmlformats.org/markup-compatibility/2006" xmlns:mv="urn:schemas-microsoft-com:mac:vml" xmlns:o="urn:schemas-microsoft-com:office:office" xmlns:r="http://schemas.openxmlformats.org/officeDocument/2006/relationships" xmlns:m="http://schemas.openxmlformats.org/officeDocument/2006/math" xmlns:v="urn:schemas-microsoft-com:vml" xmlns:wp14="http://schemas.microsoft.com/office/word/2010/wordprocessingDrawing" xmlns:wp="http://schemas.openxmlformats.org/drawingml/2006/wordprocessingDrawing" xmlns:w10="urn:schemas-microsoft-com:office:word" xmlns:w="http://schemas.openxmlformats.org/wordprocessingml/2006/main" xmlns:w14="http://schemas.microsoft.com/office/word/2010/wordml" xmlns:wpg="http://schemas.microsoft.com/office/word/2010/wordprocessingGroup" xmlns:wpi="http://schemas.microsoft.com/office/word/2010/wordprocessingInk" xmlns:wne="http://schemas.microsoft.com/office/word/2006/wordml" xmlns:wps="http://schemas.microsoft.com/office/word/2010/wordprocessingShape" mc:Ignorable="w14 wp14">
   <w:p>
     <w:pPr>
       <w:pStyle w:val="Header"/>
@@ -42154,7 +42108,7 @@
 </file>
 
 <file path=word/header3.xml><?xml version="1.0" encoding="utf-8"?>
-<w:hdr xmlns:wpc="http://schemas.microsoft.com/office/word/2010/wordprocessingCanvas" xmlns:mc="http://schemas.openxmlformats.org/markup-compatibility/2006" xmlns:o="urn:schemas-microsoft-com:office:office" xmlns:r="http://schemas.openxmlformats.org/officeDocument/2006/relationships" xmlns:m="http://schemas.openxmlformats.org/officeDocument/2006/math" xmlns:v="urn:schemas-microsoft-com:vml" xmlns:wp14="http://schemas.microsoft.com/office/word/2010/wordprocessingDrawing" xmlns:wp="http://schemas.openxmlformats.org/drawingml/2006/wordprocessingDrawing" xmlns:w10="urn:schemas-microsoft-com:office:word" xmlns:w="http://schemas.openxmlformats.org/wordprocessingml/2006/main" xmlns:w14="http://schemas.microsoft.com/office/word/2010/wordml" xmlns:wpg="http://schemas.microsoft.com/office/word/2010/wordprocessingGroup" xmlns:wpi="http://schemas.microsoft.com/office/word/2010/wordprocessingInk" xmlns:wne="http://schemas.microsoft.com/office/word/2006/wordml" xmlns:wps="http://schemas.microsoft.com/office/word/2010/wordprocessingShape" mc:Ignorable="w14 wp14">
+<w:hdr xmlns:wpc="http://schemas.microsoft.com/office/word/2010/wordprocessingCanvas" xmlns:mo="http://schemas.microsoft.com/office/mac/office/2008/main" xmlns:mc="http://schemas.openxmlformats.org/markup-compatibility/2006" xmlns:mv="urn:schemas-microsoft-com:mac:vml" xmlns:o="urn:schemas-microsoft-com:office:office" xmlns:r="http://schemas.openxmlformats.org/officeDocument/2006/relationships" xmlns:m="http://schemas.openxmlformats.org/officeDocument/2006/math" xmlns:v="urn:schemas-microsoft-com:vml" xmlns:wp14="http://schemas.microsoft.com/office/word/2010/wordprocessingDrawing" xmlns:wp="http://schemas.openxmlformats.org/drawingml/2006/wordprocessingDrawing" xmlns:w10="urn:schemas-microsoft-com:office:word" xmlns:w="http://schemas.openxmlformats.org/wordprocessingml/2006/main" xmlns:w14="http://schemas.microsoft.com/office/word/2010/wordml" xmlns:wpg="http://schemas.microsoft.com/office/word/2010/wordprocessingGroup" xmlns:wpi="http://schemas.microsoft.com/office/word/2010/wordprocessingInk" xmlns:wne="http://schemas.microsoft.com/office/word/2006/wordml" xmlns:wps="http://schemas.microsoft.com/office/word/2010/wordprocessingShape" mc:Ignorable="w14 wp14">
   <w:p>
     <w:pPr>
       <w:pStyle w:val="Header"/>
@@ -42170,7 +42124,7 @@
 </file>
 
 <file path=word/numbering.xml><?xml version="1.0" encoding="utf-8"?>
-<w:numbering xmlns:wpc="http://schemas.microsoft.com/office/word/2010/wordprocessingCanvas" xmlns:mc="http://schemas.openxmlformats.org/markup-compatibility/2006" xmlns:o="urn:schemas-microsoft-com:office:office" xmlns:r="http://schemas.openxmlformats.org/officeDocument/2006/relationships" xmlns:m="http://schemas.openxmlformats.org/officeDocument/2006/math" xmlns:v="urn:schemas-microsoft-com:vml" xmlns:wp14="http://schemas.microsoft.com/office/word/2010/wordprocessingDrawing" xmlns:wp="http://schemas.openxmlformats.org/drawingml/2006/wordprocessingDrawing" xmlns:w10="urn:schemas-microsoft-com:office:word" xmlns:w="http://schemas.openxmlformats.org/wordprocessingml/2006/main" xmlns:w14="http://schemas.microsoft.com/office/word/2010/wordml" xmlns:wpg="http://schemas.microsoft.com/office/word/2010/wordprocessingGroup" xmlns:wpi="http://schemas.microsoft.com/office/word/2010/wordprocessingInk" xmlns:wne="http://schemas.microsoft.com/office/word/2006/wordml" xmlns:wps="http://schemas.microsoft.com/office/word/2010/wordprocessingShape" mc:Ignorable="w14 wp14">
+<w:numbering xmlns:wpc="http://schemas.microsoft.com/office/word/2010/wordprocessingCanvas" xmlns:mo="http://schemas.microsoft.com/office/mac/office/2008/main" xmlns:mc="http://schemas.openxmlformats.org/markup-compatibility/2006" xmlns:mv="urn:schemas-microsoft-com:mac:vml" xmlns:o="urn:schemas-microsoft-com:office:office" xmlns:r="http://schemas.openxmlformats.org/officeDocument/2006/relationships" xmlns:m="http://schemas.openxmlformats.org/officeDocument/2006/math" xmlns:v="urn:schemas-microsoft-com:vml" xmlns:wp14="http://schemas.microsoft.com/office/word/2010/wordprocessingDrawing" xmlns:wp="http://schemas.openxmlformats.org/drawingml/2006/wordprocessingDrawing" xmlns:w10="urn:schemas-microsoft-com:office:word" xmlns:w="http://schemas.openxmlformats.org/wordprocessingml/2006/main" xmlns:w14="http://schemas.microsoft.com/office/word/2010/wordml" xmlns:wpg="http://schemas.microsoft.com/office/word/2010/wordprocessingGroup" xmlns:wpi="http://schemas.microsoft.com/office/word/2010/wordprocessingInk" xmlns:wne="http://schemas.microsoft.com/office/word/2006/wordml" xmlns:wps="http://schemas.microsoft.com/office/word/2010/wordprocessingShape" mc:Ignorable="w14 wp14">
   <w:abstractNum w:abstractNumId="0">
     <w:nsid w:val="02337F83"/>
     <w:multiLevelType w:val="hybridMultilevel"/>
@@ -44345,16 +44299,13 @@
   <w:abstractNum w:abstractNumId="18">
     <w:nsid w:val="543E205C"/>
     <w:multiLevelType w:val="hybridMultilevel"/>
-    <w:tmpl w:val="D892E866"/>
+    <w:tmpl w:val="982447E8"/>
     <w:lvl w:ilvl="0" w:tplc="04090001">
       <w:start w:val="1"/>
       <w:numFmt w:val="bullet"/>
       <w:lvlText w:val=""/>
       <w:lvlJc w:val="left"/>
       <w:pPr>
-        <w:tabs>
-          <w:tab w:val="num" w:pos="720"/>
-        </w:tabs>
         <w:ind w:left="720" w:hanging="360"/>
       </w:pPr>
       <w:rPr>
@@ -45858,7 +45809,7 @@
     </w:rPrDefault>
     <w:pPrDefault/>
   </w:docDefaults>
-  <w:latentStyles w:defLockedState="0" w:defUIPriority="99" w:defSemiHidden="1" w:defUnhideWhenUsed="1" w:defQFormat="0" w:count="267">
+  <w:latentStyles w:defLockedState="0" w:defUIPriority="99" w:defSemiHidden="1" w:defUnhideWhenUsed="1" w:defQFormat="0" w:count="276">
     <w:lsdException w:name="Normal" w:semiHidden="0" w:uiPriority="0" w:unhideWhenUsed="0" w:qFormat="1"/>
     <w:lsdException w:name="heading 1" w:semiHidden="0" w:uiPriority="9" w:unhideWhenUsed="0" w:qFormat="1"/>
     <w:lsdException w:name="heading 2" w:uiPriority="9" w:qFormat="1"/>
@@ -46035,12 +45986,19 @@
     <w:tblPr>
       <w:tblStyleRowBandSize w:val="1"/>
       <w:tblStyleColBandSize w:val="1"/>
+      <w:tblInd w:w="0" w:type="dxa"/>
       <w:tblBorders>
         <w:top w:val="single" w:sz="8" w:space="0" w:color="0F6FC6"/>
         <w:left w:val="single" w:sz="8" w:space="0" w:color="0F6FC6"/>
         <w:bottom w:val="single" w:sz="8" w:space="0" w:color="0F6FC6"/>
         <w:right w:val="single" w:sz="8" w:space="0" w:color="0F6FC6"/>
       </w:tblBorders>
+      <w:tblCellMar>
+        <w:top w:w="0" w:type="dxa"/>
+        <w:left w:w="108" w:type="dxa"/>
+        <w:bottom w:w="0" w:type="dxa"/>
+        <w:right w:w="108" w:type="dxa"/>
+      </w:tblCellMar>
     </w:tblPr>
     <w:tblStylePr w:type="firstRow">
       <w:pPr>
@@ -46178,6 +46136,7 @@
     <w:uiPriority w:val="59"/>
     <w:rsid w:val="005734C7"/>
     <w:tblPr>
+      <w:tblInd w:w="0" w:type="dxa"/>
       <w:tblBorders>
         <w:top w:val="single" w:sz="4" w:space="0" w:color="auto"/>
         <w:left w:val="single" w:sz="4" w:space="0" w:color="auto"/>
@@ -46186,6 +46145,12 @@
         <w:insideH w:val="single" w:sz="4" w:space="0" w:color="auto"/>
         <w:insideV w:val="single" w:sz="4" w:space="0" w:color="auto"/>
       </w:tblBorders>
+      <w:tblCellMar>
+        <w:top w:w="0" w:type="dxa"/>
+        <w:left w:w="108" w:type="dxa"/>
+        <w:bottom w:w="0" w:type="dxa"/>
+        <w:right w:w="108" w:type="dxa"/>
+      </w:tblCellMar>
     </w:tblPr>
   </w:style>
   <w:style w:type="table" w:styleId="LightList-Accent2">
@@ -46196,12 +46161,19 @@
     <w:tblPr>
       <w:tblStyleRowBandSize w:val="1"/>
       <w:tblStyleColBandSize w:val="1"/>
+      <w:tblInd w:w="0" w:type="dxa"/>
       <w:tblBorders>
         <w:top w:val="single" w:sz="8" w:space="0" w:color="009DD9" w:themeColor="accent2"/>
         <w:left w:val="single" w:sz="8" w:space="0" w:color="009DD9" w:themeColor="accent2"/>
         <w:bottom w:val="single" w:sz="8" w:space="0" w:color="009DD9" w:themeColor="accent2"/>
         <w:right w:val="single" w:sz="8" w:space="0" w:color="009DD9" w:themeColor="accent2"/>
       </w:tblBorders>
+      <w:tblCellMar>
+        <w:top w:w="0" w:type="dxa"/>
+        <w:left w:w="108" w:type="dxa"/>
+        <w:bottom w:w="0" w:type="dxa"/>
+        <w:right w:w="108" w:type="dxa"/>
+      </w:tblCellMar>
     </w:tblPr>
     <w:tblStylePr w:type="firstRow">
       <w:pPr>
@@ -46417,7 +46389,7 @@
 </file>
 
 <file path=word/stylesWithEffects.xml><?xml version="1.0" encoding="utf-8"?>
-<w:styles xmlns:wpc="http://schemas.microsoft.com/office/word/2010/wordprocessingCanvas" xmlns:mc="http://schemas.openxmlformats.org/markup-compatibility/2006" xmlns:o="urn:schemas-microsoft-com:office:office" xmlns:r="http://schemas.openxmlformats.org/officeDocument/2006/relationships" xmlns:m="http://schemas.openxmlformats.org/officeDocument/2006/math" xmlns:v="urn:schemas-microsoft-com:vml" xmlns:wp14="http://schemas.microsoft.com/office/word/2010/wordprocessingDrawing" xmlns:wp="http://schemas.openxmlformats.org/drawingml/2006/wordprocessingDrawing" xmlns:w10="urn:schemas-microsoft-com:office:word" xmlns:w="http://schemas.openxmlformats.org/wordprocessingml/2006/main" xmlns:w14="http://schemas.microsoft.com/office/word/2010/wordml" xmlns:wpg="http://schemas.microsoft.com/office/word/2010/wordprocessingGroup" xmlns:wpi="http://schemas.microsoft.com/office/word/2010/wordprocessingInk" xmlns:wne="http://schemas.microsoft.com/office/word/2006/wordml" xmlns:wps="http://schemas.microsoft.com/office/word/2010/wordprocessingShape" mc:Ignorable="w14 wp14">
+<w:styles xmlns:wpc="http://schemas.microsoft.com/office/word/2010/wordprocessingCanvas" xmlns:mo="http://schemas.microsoft.com/office/mac/office/2008/main" xmlns:mc="http://schemas.openxmlformats.org/markup-compatibility/2006" xmlns:mv="urn:schemas-microsoft-com:mac:vml" xmlns:o="urn:schemas-microsoft-com:office:office" xmlns:r="http://schemas.openxmlformats.org/officeDocument/2006/relationships" xmlns:m="http://schemas.openxmlformats.org/officeDocument/2006/math" xmlns:v="urn:schemas-microsoft-com:vml" xmlns:wp14="http://schemas.microsoft.com/office/word/2010/wordprocessingDrawing" xmlns:wp="http://schemas.openxmlformats.org/drawingml/2006/wordprocessingDrawing" xmlns:w10="urn:schemas-microsoft-com:office:word" xmlns:w="http://schemas.openxmlformats.org/wordprocessingml/2006/main" xmlns:w14="http://schemas.microsoft.com/office/word/2010/wordml" xmlns:wpg="http://schemas.microsoft.com/office/word/2010/wordprocessingGroup" xmlns:wpi="http://schemas.microsoft.com/office/word/2010/wordprocessingInk" xmlns:wne="http://schemas.microsoft.com/office/word/2006/wordml" xmlns:wps="http://schemas.microsoft.com/office/word/2010/wordprocessingShape" mc:Ignorable="w14 wp14">
   <w:docDefaults>
     <w:rPrDefault>
       <w:rPr>
@@ -46429,7 +46401,7 @@
     </w:rPrDefault>
     <w:pPrDefault/>
   </w:docDefaults>
-  <w:latentStyles w:defLockedState="0" w:defUIPriority="99" w:defSemiHidden="1" w:defUnhideWhenUsed="1" w:defQFormat="0" w:count="267">
+  <w:latentStyles w:defLockedState="0" w:defUIPriority="99" w:defSemiHidden="1" w:defUnhideWhenUsed="1" w:defQFormat="0" w:count="276">
     <w:lsdException w:name="Normal" w:semiHidden="0" w:uiPriority="0" w:unhideWhenUsed="0" w:qFormat="1"/>
     <w:lsdException w:name="heading 1" w:semiHidden="0" w:uiPriority="9" w:unhideWhenUsed="0" w:qFormat="1"/>
     <w:lsdException w:name="heading 2" w:uiPriority="9" w:qFormat="1"/>
@@ -46606,12 +46578,19 @@
     <w:tblPr>
       <w:tblStyleRowBandSize w:val="1"/>
       <w:tblStyleColBandSize w:val="1"/>
+      <w:tblInd w:w="0" w:type="dxa"/>
       <w:tblBorders>
         <w:top w:val="single" w:sz="8" w:space="0" w:color="0F6FC6"/>
         <w:left w:val="single" w:sz="8" w:space="0" w:color="0F6FC6"/>
         <w:bottom w:val="single" w:sz="8" w:space="0" w:color="0F6FC6"/>
         <w:right w:val="single" w:sz="8" w:space="0" w:color="0F6FC6"/>
       </w:tblBorders>
+      <w:tblCellMar>
+        <w:top w:w="0" w:type="dxa"/>
+        <w:left w:w="108" w:type="dxa"/>
+        <w:bottom w:w="0" w:type="dxa"/>
+        <w:right w:w="108" w:type="dxa"/>
+      </w:tblCellMar>
     </w:tblPr>
     <w:tblStylePr w:type="firstRow">
       <w:pPr>
@@ -46749,6 +46728,7 @@
     <w:uiPriority w:val="59"/>
     <w:rsid w:val="005734C7"/>
     <w:tblPr>
+      <w:tblInd w:w="0" w:type="dxa"/>
       <w:tblBorders>
         <w:top w:val="single" w:sz="4" w:space="0" w:color="auto"/>
         <w:left w:val="single" w:sz="4" w:space="0" w:color="auto"/>
@@ -46757,6 +46737,12 @@
         <w:insideH w:val="single" w:sz="4" w:space="0" w:color="auto"/>
         <w:insideV w:val="single" w:sz="4" w:space="0" w:color="auto"/>
       </w:tblBorders>
+      <w:tblCellMar>
+        <w:top w:w="0" w:type="dxa"/>
+        <w:left w:w="108" w:type="dxa"/>
+        <w:bottom w:w="0" w:type="dxa"/>
+        <w:right w:w="108" w:type="dxa"/>
+      </w:tblCellMar>
     </w:tblPr>
   </w:style>
   <w:style w:type="table" w:styleId="LightList-Accent2">
@@ -46767,12 +46753,19 @@
     <w:tblPr>
       <w:tblStyleRowBandSize w:val="1"/>
       <w:tblStyleColBandSize w:val="1"/>
+      <w:tblInd w:w="0" w:type="dxa"/>
       <w:tblBorders>
         <w:top w:val="single" w:sz="8" w:space="0" w:color="009DD9" w:themeColor="accent2"/>
         <w:left w:val="single" w:sz="8" w:space="0" w:color="009DD9" w:themeColor="accent2"/>
         <w:bottom w:val="single" w:sz="8" w:space="0" w:color="009DD9" w:themeColor="accent2"/>
         <w:right w:val="single" w:sz="8" w:space="0" w:color="009DD9" w:themeColor="accent2"/>
       </w:tblBorders>
+      <w:tblCellMar>
+        <w:top w:w="0" w:type="dxa"/>
+        <w:left w:w="108" w:type="dxa"/>
+        <w:bottom w:w="0" w:type="dxa"/>
+        <w:right w:w="108" w:type="dxa"/>
+      </w:tblCellMar>
     </w:tblPr>
     <w:tblStylePr w:type="firstRow">
       <w:pPr>
@@ -47274,7 +47267,7 @@
 </file>
 
 <file path=customXml/itemProps1.xml><?xml version="1.0" encoding="utf-8"?>
-<ds:datastoreItem xmlns:ds="http://schemas.openxmlformats.org/officeDocument/2006/customXml" ds:itemID="{CA0CB4E8-FABF-4C30-91E5-7AD614D1356A}">
+<ds:datastoreItem xmlns:ds="http://schemas.openxmlformats.org/officeDocument/2006/customXml" ds:itemID="{D84F9B23-66C6-DC42-8F0F-0A0C7EFD368D}">
   <ds:schemaRefs>
     <ds:schemaRef ds:uri="http://schemas.openxmlformats.org/officeDocument/2006/bibliography"/>
   </ds:schemaRefs>

</xml_diff>

<commit_message>
UPDATED the Test Plan to include the progress slider in ST 6.0 and ST 23.0
</commit_message>
<xml_diff>
--- a/Documents/Test Plan-Test Specification/Test Plan-Test Specification 2.1.docx
+++ b/Documents/Test Plan-Test Specification/Test Plan-Test Specification 2.1.docx
@@ -421,6 +421,8 @@
           <w:rFonts w:ascii="Times New Roman" w:hAnsi="Times New Roman" w:cs="Times New Roman"/>
         </w:rPr>
       </w:pPr>
+      <w:bookmarkStart w:id="0" w:name="_GoBack"/>
+      <w:bookmarkEnd w:id="0"/>
     </w:p>
     <w:p>
       <w:pPr>
@@ -471,7 +473,13 @@
         <w:rPr>
           <w:rFonts w:ascii="Times New Roman" w:hAnsi="Times New Roman" w:cs="Times New Roman"/>
         </w:rPr>
-        <w:t>01</w:t>
+        <w:t>0</w:t>
+      </w:r>
+      <w:r>
+        <w:rPr>
+          <w:rFonts w:ascii="Times New Roman" w:hAnsi="Times New Roman" w:cs="Times New Roman"/>
+        </w:rPr>
+        <w:t>3</w:t>
       </w:r>
       <w:r>
         <w:rPr>
@@ -529,7 +537,21 @@
         <w:rPr>
           <w:rFonts w:ascii="Times New Roman" w:hAnsi="Times New Roman" w:cs="Times New Roman"/>
         </w:rPr>
-        <w:t>Submitted To: Dr. Joo Tan</w:t>
+        <w:t xml:space="preserve">Submitted To: Dr. </w:t>
+      </w:r>
+      <w:proofErr w:type="spellStart"/>
+      <w:r>
+        <w:rPr>
+          <w:rFonts w:ascii="Times New Roman" w:hAnsi="Times New Roman" w:cs="Times New Roman"/>
+        </w:rPr>
+        <w:t>Joo</w:t>
+      </w:r>
+      <w:proofErr w:type="spellEnd"/>
+      <w:r>
+        <w:rPr>
+          <w:rFonts w:ascii="Times New Roman" w:hAnsi="Times New Roman" w:cs="Times New Roman"/>
+        </w:rPr>
+        <w:t xml:space="preserve"> Tan</w:t>
       </w:r>
     </w:p>
     <w:p>
@@ -1979,7 +2001,21 @@
               <w:rPr>
                 <w:rFonts w:ascii="Times New Roman" w:hAnsi="Times New Roman" w:cs="Times New Roman"/>
               </w:rPr>
-              <w:t>its on section 2.1, 2.2. and 2.</w:t>
+              <w:t xml:space="preserve">its on section 2.1, 2.2. </w:t>
+            </w:r>
+            <w:proofErr w:type="gramStart"/>
+            <w:r>
+              <w:rPr>
+                <w:rFonts w:ascii="Times New Roman" w:hAnsi="Times New Roman" w:cs="Times New Roman"/>
+              </w:rPr>
+              <w:t>and</w:t>
+            </w:r>
+            <w:proofErr w:type="gramEnd"/>
+            <w:r>
+              <w:rPr>
+                <w:rFonts w:ascii="Times New Roman" w:hAnsi="Times New Roman" w:cs="Times New Roman"/>
+              </w:rPr>
+              <w:t xml:space="preserve"> 2.</w:t>
             </w:r>
           </w:p>
           <w:p>
@@ -2416,8 +2452,112 @@
               <w:rPr>
                 <w:rFonts w:ascii="Times New Roman" w:hAnsi="Times New Roman" w:cs="Times New Roman"/>
               </w:rPr>
-              <w:t xml:space="preserve"> - </w:t>
-            </w:r>
+              <w:t xml:space="preserve"> - 3</w:t>
+            </w:r>
+            <w:r>
+              <w:rPr>
+                <w:rFonts w:ascii="Times New Roman" w:hAnsi="Times New Roman" w:cs="Times New Roman"/>
+              </w:rPr>
+              <w:t>/</w:t>
+            </w:r>
+            <w:r>
+              <w:rPr>
+                <w:rFonts w:ascii="Times New Roman" w:hAnsi="Times New Roman" w:cs="Times New Roman"/>
+              </w:rPr>
+              <w:t>2</w:t>
+            </w:r>
+            <w:r>
+              <w:rPr>
+                <w:rFonts w:ascii="Times New Roman" w:hAnsi="Times New Roman" w:cs="Times New Roman"/>
+              </w:rPr>
+              <w:t>/2016</w:t>
+            </w:r>
+          </w:p>
+        </w:tc>
+      </w:tr>
+      <w:tr>
+        <w:trPr>
+          <w:cnfStyle w:val="000000100000" w:firstRow="0" w:lastRow="0" w:firstColumn="0" w:lastColumn="0" w:oddVBand="0" w:evenVBand="0" w:oddHBand="1" w:evenHBand="0" w:firstRowFirstColumn="0" w:firstRowLastColumn="0" w:lastRowFirstColumn="0" w:lastRowLastColumn="0"/>
+          <w:trHeight w:val="324"/>
+        </w:trPr>
+        <w:tc>
+          <w:tcPr>
+            <w:cnfStyle w:val="001000000000" w:firstRow="0" w:lastRow="0" w:firstColumn="1" w:lastColumn="0" w:oddVBand="0" w:evenVBand="0" w:oddHBand="0" w:evenHBand="0" w:firstRowFirstColumn="0" w:firstRowLastColumn="0" w:lastRowFirstColumn="0" w:lastRowLastColumn="0"/>
+            <w:tcW w:w="956" w:type="pct"/>
+          </w:tcPr>
+          <w:p>
+            <w:pPr>
+              <w:jc w:val="center"/>
+              <w:rPr>
+                <w:rFonts w:ascii="Times New Roman" w:hAnsi="Times New Roman" w:cs="Times New Roman"/>
+              </w:rPr>
+            </w:pPr>
+          </w:p>
+        </w:tc>
+        <w:tc>
+          <w:tcPr>
+            <w:tcW w:w="1230" w:type="pct"/>
+          </w:tcPr>
+          <w:p>
+            <w:pPr>
+              <w:jc w:val="center"/>
+              <w:cnfStyle w:val="000000100000" w:firstRow="0" w:lastRow="0" w:firstColumn="0" w:lastColumn="0" w:oddVBand="0" w:evenVBand="0" w:oddHBand="1" w:evenHBand="0" w:firstRowFirstColumn="0" w:firstRowLastColumn="0" w:lastRowFirstColumn="0" w:lastRowLastColumn="0"/>
+              <w:rPr>
+                <w:rFonts w:ascii="Times New Roman" w:hAnsi="Times New Roman" w:cs="Times New Roman"/>
+              </w:rPr>
+            </w:pPr>
+            <w:r>
+              <w:rPr>
+                <w:rFonts w:ascii="Times New Roman" w:hAnsi="Times New Roman" w:cs="Times New Roman"/>
+              </w:rPr>
+              <w:t>Tyler Mariano</w:t>
+            </w:r>
+          </w:p>
+        </w:tc>
+        <w:tc>
+          <w:tcPr>
+            <w:tcW w:w="1787" w:type="pct"/>
+          </w:tcPr>
+          <w:p>
+            <w:pPr>
+              <w:jc w:val="center"/>
+              <w:cnfStyle w:val="000000100000" w:firstRow="0" w:lastRow="0" w:firstColumn="0" w:lastColumn="0" w:oddVBand="0" w:evenVBand="0" w:oddHBand="1" w:evenHBand="0" w:firstRowFirstColumn="0" w:firstRowLastColumn="0" w:lastRowFirstColumn="0" w:lastRowLastColumn="0"/>
+              <w:rPr>
+                <w:rFonts w:ascii="Times New Roman" w:hAnsi="Times New Roman" w:cs="Times New Roman"/>
+              </w:rPr>
+            </w:pPr>
+            <w:r>
+              <w:rPr>
+                <w:rFonts w:ascii="Times New Roman" w:hAnsi="Times New Roman" w:cs="Times New Roman"/>
+              </w:rPr>
+              <w:t xml:space="preserve">Fixed ST6.0 and </w:t>
+            </w:r>
+            <w:r>
+              <w:rPr>
+                <w:rFonts w:ascii="Times New Roman" w:hAnsi="Times New Roman" w:cs="Times New Roman"/>
+              </w:rPr>
+              <w:t xml:space="preserve">ST23.0 </w:t>
+            </w:r>
+            <w:r>
+              <w:rPr>
+                <w:rFonts w:ascii="Times New Roman" w:hAnsi="Times New Roman" w:cs="Times New Roman"/>
+              </w:rPr>
+              <w:t>to use the new progress slide bar.</w:t>
+            </w:r>
+          </w:p>
+        </w:tc>
+        <w:tc>
+          <w:tcPr>
+            <w:tcW w:w="1027" w:type="pct"/>
+          </w:tcPr>
+          <w:p>
+            <w:pPr>
+              <w:jc w:val="center"/>
+              <w:cnfStyle w:val="000000100000" w:firstRow="0" w:lastRow="0" w:firstColumn="0" w:lastColumn="0" w:oddVBand="0" w:evenVBand="0" w:oddHBand="1" w:evenHBand="0" w:firstRowFirstColumn="0" w:firstRowLastColumn="0" w:lastRowFirstColumn="0" w:lastRowLastColumn="0"/>
+              <w:rPr>
+                <w:rFonts w:ascii="Times New Roman" w:hAnsi="Times New Roman" w:cs="Times New Roman"/>
+              </w:rPr>
+            </w:pPr>
             <w:r>
               <w:rPr>
                 <w:rFonts w:ascii="Times New Roman" w:hAnsi="Times New Roman" w:cs="Times New Roman"/>
@@ -2434,7 +2574,7 @@
               <w:rPr>
                 <w:rFonts w:ascii="Times New Roman" w:hAnsi="Times New Roman" w:cs="Times New Roman"/>
               </w:rPr>
-              <w:t>2</w:t>
+              <w:t>3</w:t>
             </w:r>
             <w:r>
               <w:rPr>
@@ -2622,7 +2762,21 @@
         <w:rPr>
           <w:rFonts w:ascii="Times New Roman" w:hAnsi="Times New Roman" w:cs="Times New Roman"/>
         </w:rPr>
-        <w:t xml:space="preserve"> The purpose of testing to ensure that the delivered app is at an appropriate quality. Thus Quality assurance must be taken into consideration. </w:t>
+        <w:t xml:space="preserve"> </w:t>
+      </w:r>
+      <w:proofErr w:type="gramStart"/>
+      <w:r>
+        <w:rPr>
+          <w:rFonts w:ascii="Times New Roman" w:hAnsi="Times New Roman" w:cs="Times New Roman"/>
+        </w:rPr>
+        <w:t>The purpose of testing to ensure that the delivered app is at an appropriate quality.</w:t>
+      </w:r>
+      <w:proofErr w:type="gramEnd"/>
+      <w:r>
+        <w:rPr>
+          <w:rFonts w:ascii="Times New Roman" w:hAnsi="Times New Roman" w:cs="Times New Roman"/>
+        </w:rPr>
+        <w:t xml:space="preserve"> Thus Quality assurance must be taken into consideration. </w:t>
       </w:r>
       <w:r>
         <w:rPr>
@@ -2774,7 +2928,21 @@
         <w:rPr>
           <w:rFonts w:ascii="Times New Roman" w:hAnsi="Times New Roman" w:cs="Times New Roman"/>
         </w:rPr>
-        <w:t xml:space="preserve">that were agreed upon with the client, </w:t>
+        <w:t xml:space="preserve">that were agreed upon with the </w:t>
+      </w:r>
+      <w:proofErr w:type="gramStart"/>
+      <w:r>
+        <w:rPr>
+          <w:rFonts w:ascii="Times New Roman" w:hAnsi="Times New Roman" w:cs="Times New Roman"/>
+        </w:rPr>
+        <w:t>client,</w:t>
+      </w:r>
+      <w:proofErr w:type="gramEnd"/>
+      <w:r>
+        <w:rPr>
+          <w:rFonts w:ascii="Times New Roman" w:hAnsi="Times New Roman" w:cs="Times New Roman"/>
+        </w:rPr>
+        <w:t xml:space="preserve"> </w:t>
       </w:r>
       <w:r>
         <w:rPr>
@@ -4880,7 +5048,21 @@
         <w:rPr>
           <w:rFonts w:ascii="Times New Roman" w:hAnsi="Times New Roman" w:cs="Times New Roman"/>
         </w:rPr>
-        <w:t xml:space="preserve"> These hypothetical situations will help the tester test the complex mutually dependent functions and how they are correlate. </w:t>
+        <w:t xml:space="preserve"> These hypothetical situations will help the tester test the complex mutually dependent functions and how they are </w:t>
+      </w:r>
+      <w:proofErr w:type="gramStart"/>
+      <w:r>
+        <w:rPr>
+          <w:rFonts w:ascii="Times New Roman" w:hAnsi="Times New Roman" w:cs="Times New Roman"/>
+        </w:rPr>
+        <w:t>correlate</w:t>
+      </w:r>
+      <w:proofErr w:type="gramEnd"/>
+      <w:r>
+        <w:rPr>
+          <w:rFonts w:ascii="Times New Roman" w:hAnsi="Times New Roman" w:cs="Times New Roman"/>
+        </w:rPr>
+        <w:t xml:space="preserve">. </w:t>
       </w:r>
       <w:r>
         <w:rPr>
@@ -4937,7 +5119,21 @@
         <w:rPr>
           <w:rFonts w:ascii="Times New Roman" w:hAnsi="Times New Roman" w:cs="Times New Roman"/>
         </w:rPr>
-        <w:t xml:space="preserve">RS 22.0 : </w:t>
+        <w:t xml:space="preserve">RS </w:t>
+      </w:r>
+      <w:proofErr w:type="gramStart"/>
+      <w:r>
+        <w:rPr>
+          <w:rFonts w:ascii="Times New Roman" w:hAnsi="Times New Roman" w:cs="Times New Roman"/>
+        </w:rPr>
+        <w:t>22.0 :</w:t>
+      </w:r>
+      <w:proofErr w:type="gramEnd"/>
+      <w:r>
+        <w:rPr>
+          <w:rFonts w:ascii="Times New Roman" w:hAnsi="Times New Roman" w:cs="Times New Roman"/>
+        </w:rPr>
+        <w:t xml:space="preserve"> </w:t>
       </w:r>
       <w:r>
         <w:rPr>
@@ -5027,7 +5223,21 @@
         <w:rPr>
           <w:rFonts w:ascii="Times New Roman" w:hAnsi="Times New Roman" w:cs="Times New Roman"/>
         </w:rPr>
-        <w:t xml:space="preserve">RS 23.0 : </w:t>
+        <w:t xml:space="preserve">RS </w:t>
+      </w:r>
+      <w:proofErr w:type="gramStart"/>
+      <w:r>
+        <w:rPr>
+          <w:rFonts w:ascii="Times New Roman" w:hAnsi="Times New Roman" w:cs="Times New Roman"/>
+        </w:rPr>
+        <w:t>23.0 :</w:t>
+      </w:r>
+      <w:proofErr w:type="gramEnd"/>
+      <w:r>
+        <w:rPr>
+          <w:rFonts w:ascii="Times New Roman" w:hAnsi="Times New Roman" w:cs="Times New Roman"/>
+        </w:rPr>
+        <w:t xml:space="preserve"> </w:t>
       </w:r>
       <w:r>
         <w:rPr>
@@ -5075,7 +5285,21 @@
         <w:rPr>
           <w:rFonts w:ascii="Times New Roman" w:hAnsi="Times New Roman" w:cs="Times New Roman"/>
         </w:rPr>
-        <w:t xml:space="preserve">RS 24.0 : </w:t>
+        <w:t xml:space="preserve">RS </w:t>
+      </w:r>
+      <w:proofErr w:type="gramStart"/>
+      <w:r>
+        <w:rPr>
+          <w:rFonts w:ascii="Times New Roman" w:hAnsi="Times New Roman" w:cs="Times New Roman"/>
+        </w:rPr>
+        <w:t>24.0 :</w:t>
+      </w:r>
+      <w:proofErr w:type="gramEnd"/>
+      <w:r>
+        <w:rPr>
+          <w:rFonts w:ascii="Times New Roman" w:hAnsi="Times New Roman" w:cs="Times New Roman"/>
+        </w:rPr>
+        <w:t xml:space="preserve"> </w:t>
       </w:r>
       <w:r>
         <w:rPr>
@@ -5175,7 +5399,21 @@
         <w:rPr>
           <w:rFonts w:ascii="Times New Roman" w:hAnsi="Times New Roman" w:cs="Times New Roman"/>
         </w:rPr>
-        <w:t xml:space="preserve">RS 25.0 : </w:t>
+        <w:t xml:space="preserve">RS </w:t>
+      </w:r>
+      <w:proofErr w:type="gramStart"/>
+      <w:r>
+        <w:rPr>
+          <w:rFonts w:ascii="Times New Roman" w:hAnsi="Times New Roman" w:cs="Times New Roman"/>
+        </w:rPr>
+        <w:t>25.0 :</w:t>
+      </w:r>
+      <w:proofErr w:type="gramEnd"/>
+      <w:r>
+        <w:rPr>
+          <w:rFonts w:ascii="Times New Roman" w:hAnsi="Times New Roman" w:cs="Times New Roman"/>
+        </w:rPr>
+        <w:t xml:space="preserve"> </w:t>
       </w:r>
       <w:r>
         <w:rPr>
@@ -5235,7 +5473,21 @@
         <w:rPr>
           <w:rFonts w:ascii="Times New Roman" w:hAnsi="Times New Roman" w:cs="Times New Roman"/>
         </w:rPr>
-        <w:t xml:space="preserve">RS 26.0 : </w:t>
+        <w:t xml:space="preserve">RS </w:t>
+      </w:r>
+      <w:proofErr w:type="gramStart"/>
+      <w:r>
+        <w:rPr>
+          <w:rFonts w:ascii="Times New Roman" w:hAnsi="Times New Roman" w:cs="Times New Roman"/>
+        </w:rPr>
+        <w:t>26.0 :</w:t>
+      </w:r>
+      <w:proofErr w:type="gramEnd"/>
+      <w:r>
+        <w:rPr>
+          <w:rFonts w:ascii="Times New Roman" w:hAnsi="Times New Roman" w:cs="Times New Roman"/>
+        </w:rPr>
+        <w:t xml:space="preserve"> </w:t>
       </w:r>
       <w:r>
         <w:rPr>
@@ -5436,11 +5688,19 @@
         </w:rPr>
         <w:t xml:space="preserve">that are </w:t>
       </w:r>
-      <w:r>
-        <w:rPr>
-          <w:rFonts w:ascii="Times New Roman" w:hAnsi="Times New Roman" w:cs="Times New Roman"/>
-        </w:rPr>
-        <w:t>describe in section 2</w:t>
+      <w:proofErr w:type="gramStart"/>
+      <w:r>
+        <w:rPr>
+          <w:rFonts w:ascii="Times New Roman" w:hAnsi="Times New Roman" w:cs="Times New Roman"/>
+        </w:rPr>
+        <w:t>describe</w:t>
+      </w:r>
+      <w:proofErr w:type="gramEnd"/>
+      <w:r>
+        <w:rPr>
+          <w:rFonts w:ascii="Times New Roman" w:hAnsi="Times New Roman" w:cs="Times New Roman"/>
+        </w:rPr>
+        <w:t xml:space="preserve"> in section 2</w:t>
       </w:r>
       <w:r>
         <w:rPr>
@@ -7797,6 +8057,7 @@
           <w:rFonts w:ascii="Times New Roman" w:hAnsi="Times New Roman" w:cs="Times New Roman"/>
         </w:rPr>
       </w:pPr>
+      <w:proofErr w:type="gramStart"/>
       <w:r>
         <w:rPr>
           <w:rFonts w:ascii="Times New Roman" w:hAnsi="Times New Roman" w:cs="Times New Roman"/>
@@ -7807,7 +8068,14 @@
         <w:rPr>
           <w:rFonts w:ascii="Times New Roman" w:hAnsi="Times New Roman" w:cs="Times New Roman"/>
         </w:rPr>
-        <w:t>ting will be done by the white box tester Tyler and black box tester Jennifer,</w:t>
+        <w:t>ting will be done by the white box tester Tyler and black box tester Jennifer</w:t>
+      </w:r>
+      <w:proofErr w:type="gramEnd"/>
+      <w:r>
+        <w:rPr>
+          <w:rFonts w:ascii="Times New Roman" w:hAnsi="Times New Roman" w:cs="Times New Roman"/>
+        </w:rPr>
+        <w:t>,</w:t>
       </w:r>
       <w:r>
         <w:rPr>
@@ -7881,13 +8149,41 @@
         <w:rPr>
           <w:rFonts w:ascii="Times New Roman" w:hAnsi="Times New Roman" w:cs="Times New Roman"/>
         </w:rPr>
-        <w:t xml:space="preserve"> White box testing will be performed by Tyler and black box testing will be performed</w:t>
-      </w:r>
-      <w:r>
-        <w:rPr>
-          <w:rFonts w:ascii="Times New Roman" w:hAnsi="Times New Roman" w:cs="Times New Roman"/>
-        </w:rPr>
-        <w:t xml:space="preserve"> by Jennifer. Any defects found will be added to the current version of the MR report. Each defect will be tracked by status and classification which will be explained in more detail in section 4</w:t>
+        <w:t xml:space="preserve"> </w:t>
+      </w:r>
+      <w:proofErr w:type="gramStart"/>
+      <w:r>
+        <w:rPr>
+          <w:rFonts w:ascii="Times New Roman" w:hAnsi="Times New Roman" w:cs="Times New Roman"/>
+        </w:rPr>
+        <w:t>White box testing will be performed by Tyler</w:t>
+      </w:r>
+      <w:proofErr w:type="gramEnd"/>
+      <w:r>
+        <w:rPr>
+          <w:rFonts w:ascii="Times New Roman" w:hAnsi="Times New Roman" w:cs="Times New Roman"/>
+        </w:rPr>
+        <w:t xml:space="preserve"> and black box testing will be performed</w:t>
+      </w:r>
+      <w:r>
+        <w:rPr>
+          <w:rFonts w:ascii="Times New Roman" w:hAnsi="Times New Roman" w:cs="Times New Roman"/>
+        </w:rPr>
+        <w:t xml:space="preserve"> by Jennifer. Any defects found will be added to the current version of the MR report. Each defect will be tracked by status and </w:t>
+      </w:r>
+      <w:proofErr w:type="gramStart"/>
+      <w:r>
+        <w:rPr>
+          <w:rFonts w:ascii="Times New Roman" w:hAnsi="Times New Roman" w:cs="Times New Roman"/>
+        </w:rPr>
+        <w:t>classification which</w:t>
+      </w:r>
+      <w:proofErr w:type="gramEnd"/>
+      <w:r>
+        <w:rPr>
+          <w:rFonts w:ascii="Times New Roman" w:hAnsi="Times New Roman" w:cs="Times New Roman"/>
+        </w:rPr>
+        <w:t xml:space="preserve"> will be explained in more detail in section 4</w:t>
       </w:r>
       <w:r>
         <w:rPr>
@@ -7945,11 +8241,19 @@
         </w:rPr>
         <w:t xml:space="preserve"> be </w:t>
       </w:r>
-      <w:r>
-        <w:rPr>
-          <w:rFonts w:ascii="Times New Roman" w:hAnsi="Times New Roman" w:cs="Times New Roman"/>
-        </w:rPr>
-        <w:t xml:space="preserve">evaluate the compliance with all the described functional and non-functional requirements in the </w:t>
+      <w:proofErr w:type="gramStart"/>
+      <w:r>
+        <w:rPr>
+          <w:rFonts w:ascii="Times New Roman" w:hAnsi="Times New Roman" w:cs="Times New Roman"/>
+        </w:rPr>
+        <w:t>evaluate</w:t>
+      </w:r>
+      <w:proofErr w:type="gramEnd"/>
+      <w:r>
+        <w:rPr>
+          <w:rFonts w:ascii="Times New Roman" w:hAnsi="Times New Roman" w:cs="Times New Roman"/>
+        </w:rPr>
+        <w:t xml:space="preserve"> the compliance with all the described functional and non-functional requirements in the </w:t>
       </w:r>
       <w:r>
         <w:rPr>
@@ -8759,7 +9063,21 @@
         <w:rPr>
           <w:rFonts w:ascii="Times New Roman" w:hAnsi="Times New Roman" w:cs="Times New Roman"/>
         </w:rPr>
-        <w:t xml:space="preserve"> Regression testing will be done by white and black box testers Tyler and Jennifer. This testing will be conducted after each sprint.  </w:t>
+        <w:t xml:space="preserve"> </w:t>
+      </w:r>
+      <w:proofErr w:type="gramStart"/>
+      <w:r>
+        <w:rPr>
+          <w:rFonts w:ascii="Times New Roman" w:hAnsi="Times New Roman" w:cs="Times New Roman"/>
+        </w:rPr>
+        <w:t>Regression testing will be done by white and black box testers Tyler and Jennifer</w:t>
+      </w:r>
+      <w:proofErr w:type="gramEnd"/>
+      <w:r>
+        <w:rPr>
+          <w:rFonts w:ascii="Times New Roman" w:hAnsi="Times New Roman" w:cs="Times New Roman"/>
+        </w:rPr>
+        <w:t xml:space="preserve">. This testing will be conducted after each sprint.  </w:t>
       </w:r>
       <w:r>
         <w:rPr>
@@ -9010,7 +9328,21 @@
         <w:rPr>
           <w:rFonts w:ascii="Times New Roman" w:hAnsi="Times New Roman" w:cs="Times New Roman"/>
         </w:rPr>
-        <w:t>Usability testing will be done before the final release of this app. This test will ensure that users must be able to grasp the general use of the app under 5 minutes. To determine this app’s usability a survey of 10 people will be conducted.</w:t>
+        <w:t xml:space="preserve">Usability testing will be done before the final release of this app. This test will ensure that users must be able to grasp the general use of the app </w:t>
+      </w:r>
+      <w:proofErr w:type="gramStart"/>
+      <w:r>
+        <w:rPr>
+          <w:rFonts w:ascii="Times New Roman" w:hAnsi="Times New Roman" w:cs="Times New Roman"/>
+        </w:rPr>
+        <w:t>under</w:t>
+      </w:r>
+      <w:proofErr w:type="gramEnd"/>
+      <w:r>
+        <w:rPr>
+          <w:rFonts w:ascii="Times New Roman" w:hAnsi="Times New Roman" w:cs="Times New Roman"/>
+        </w:rPr>
+        <w:t xml:space="preserve"> 5 minutes. To determine this app’s usability a survey of 10 people will be conducted.</w:t>
       </w:r>
       <w:r>
         <w:rPr>
@@ -9330,7 +9662,17 @@
           <w:bCs/>
           <w:lang w:eastAsia="zh-CN"/>
         </w:rPr>
-        <w:t>Resolved: </w:t>
+        <w:t>Resolved</w:t>
+      </w:r>
+      <w:proofErr w:type="gramStart"/>
+      <w:r>
+        <w:rPr>
+          <w:rFonts w:ascii="Times New Roman" w:eastAsia="Times New Roman" w:hAnsi="Times New Roman" w:cs="Times New Roman"/>
+          <w:b/>
+          <w:bCs/>
+          <w:lang w:eastAsia="zh-CN"/>
+        </w:rPr>
+        <w:t>: </w:t>
       </w:r>
       <w:r>
         <w:rPr>
@@ -9344,7 +9686,15 @@
           <w:rFonts w:ascii="Times New Roman" w:eastAsia="Times New Roman" w:hAnsi="Times New Roman" w:cs="Times New Roman"/>
           <w:lang w:eastAsia="zh-CN"/>
         </w:rPr>
-        <w:t xml:space="preserve"> is fixed, it is tested by the tester. </w:t>
+        <w:t xml:space="preserve"> is fixed, it is tested by the tester</w:t>
+      </w:r>
+      <w:proofErr w:type="gramEnd"/>
+      <w:r>
+        <w:rPr>
+          <w:rFonts w:ascii="Times New Roman" w:eastAsia="Times New Roman" w:hAnsi="Times New Roman" w:cs="Times New Roman"/>
+          <w:lang w:eastAsia="zh-CN"/>
+        </w:rPr>
+        <w:t xml:space="preserve">. </w:t>
       </w:r>
       <w:r>
         <w:rPr>
@@ -9395,14 +9745,30 @@
           <w:rFonts w:ascii="Times New Roman" w:eastAsia="Times New Roman" w:hAnsi="Times New Roman" w:cs="Times New Roman"/>
           <w:lang w:eastAsia="zh-CN"/>
         </w:rPr>
-        <w:t> If the defect still exists even after the defect</w:t>
-      </w:r>
+        <w:t xml:space="preserve"> If the defect still exists even after the </w:t>
+      </w:r>
+      <w:proofErr w:type="gramStart"/>
       <w:r>
         <w:rPr>
           <w:rFonts w:ascii="Times New Roman" w:eastAsia="Times New Roman" w:hAnsi="Times New Roman" w:cs="Times New Roman"/>
           <w:lang w:eastAsia="zh-CN"/>
         </w:rPr>
-        <w:t xml:space="preserve"> is fixed by the developer, the tester</w:t>
+        <w:t>defect</w:t>
+      </w:r>
+      <w:r>
+        <w:rPr>
+          <w:rFonts w:ascii="Times New Roman" w:eastAsia="Times New Roman" w:hAnsi="Times New Roman" w:cs="Times New Roman"/>
+          <w:lang w:eastAsia="zh-CN"/>
+        </w:rPr>
+        <w:t xml:space="preserve"> is fixed by the developer</w:t>
+      </w:r>
+      <w:proofErr w:type="gramEnd"/>
+      <w:r>
+        <w:rPr>
+          <w:rFonts w:ascii="Times New Roman" w:eastAsia="Times New Roman" w:hAnsi="Times New Roman" w:cs="Times New Roman"/>
+          <w:lang w:eastAsia="zh-CN"/>
+        </w:rPr>
+        <w:t>, the tester</w:t>
       </w:r>
       <w:r>
         <w:rPr>
@@ -9550,6 +9916,7 @@
         </w:rPr>
         <w:t xml:space="preserve">The </w:t>
       </w:r>
+      <w:proofErr w:type="gramStart"/>
       <w:r>
         <w:rPr>
           <w:rFonts w:ascii="Times New Roman" w:hAnsi="Times New Roman" w:cs="Times New Roman"/>
@@ -9578,7 +9945,14 @@
         <w:rPr>
           <w:rFonts w:ascii="Times New Roman" w:hAnsi="Times New Roman" w:cs="Times New Roman"/>
         </w:rPr>
-        <w:t xml:space="preserve"> are defined as follows:</w:t>
+        <w:t xml:space="preserve"> are</w:t>
+      </w:r>
+      <w:proofErr w:type="gramEnd"/>
+      <w:r>
+        <w:rPr>
+          <w:rFonts w:ascii="Times New Roman" w:hAnsi="Times New Roman" w:cs="Times New Roman"/>
+        </w:rPr>
+        <w:t xml:space="preserve"> defined as follows:</w:t>
       </w:r>
     </w:p>
     <w:p>
@@ -9810,7 +10184,23 @@
           <w:rFonts w:ascii="Times New Roman" w:hAnsi="Times New Roman" w:cs="Times New Roman"/>
           <w:color w:val="000000" w:themeColor="text1"/>
         </w:rPr>
-        <w:t xml:space="preserve"> and shared on GitHub. The test product will be downloaded from android studio via micro USB cable.</w:t>
+        <w:t xml:space="preserve"> and shared on </w:t>
+      </w:r>
+      <w:proofErr w:type="spellStart"/>
+      <w:r>
+        <w:rPr>
+          <w:rFonts w:ascii="Times New Roman" w:hAnsi="Times New Roman" w:cs="Times New Roman"/>
+          <w:color w:val="000000" w:themeColor="text1"/>
+        </w:rPr>
+        <w:t>GitHub</w:t>
+      </w:r>
+      <w:proofErr w:type="spellEnd"/>
+      <w:r>
+        <w:rPr>
+          <w:rFonts w:ascii="Times New Roman" w:hAnsi="Times New Roman" w:cs="Times New Roman"/>
+          <w:color w:val="000000" w:themeColor="text1"/>
+        </w:rPr>
+        <w:t>. The test product will be downloaded from android studio via micro USB cable.</w:t>
       </w:r>
       <w:r>
         <w:t xml:space="preserve"> </w:t>
@@ -9822,12 +10212,21 @@
         </w:rPr>
         <w:t xml:space="preserve">The test </w:t>
       </w:r>
+      <w:proofErr w:type="gramStart"/>
       <w:r>
         <w:rPr>
           <w:rFonts w:ascii="Times New Roman" w:hAnsi="Times New Roman" w:cs="Times New Roman"/>
           <w:color w:val="000000" w:themeColor="text1"/>
         </w:rPr>
-        <w:t>configuration, specifies both</w:t>
+        <w:t>configuration,</w:t>
+      </w:r>
+      <w:proofErr w:type="gramEnd"/>
+      <w:r>
+        <w:rPr>
+          <w:rFonts w:ascii="Times New Roman" w:hAnsi="Times New Roman" w:cs="Times New Roman"/>
+          <w:color w:val="000000" w:themeColor="text1"/>
+        </w:rPr>
+        <w:t xml:space="preserve"> specifies both</w:t>
       </w:r>
       <w:r>
         <w:rPr>
@@ -9951,7 +10350,21 @@
         <w:rPr>
           <w:rFonts w:ascii="Times New Roman" w:hAnsi="Times New Roman" w:cs="Times New Roman"/>
         </w:rPr>
-        <w:t xml:space="preserve"> –  Android Vers</w:t>
+        <w:t xml:space="preserve"> </w:t>
+      </w:r>
+      <w:proofErr w:type="gramStart"/>
+      <w:r>
+        <w:rPr>
+          <w:rFonts w:ascii="Times New Roman" w:hAnsi="Times New Roman" w:cs="Times New Roman"/>
+        </w:rPr>
+        <w:t>–  Android</w:t>
+      </w:r>
+      <w:proofErr w:type="gramEnd"/>
+      <w:r>
+        <w:rPr>
+          <w:rFonts w:ascii="Times New Roman" w:hAnsi="Times New Roman" w:cs="Times New Roman"/>
+        </w:rPr>
+        <w:t xml:space="preserve"> Vers</w:t>
       </w:r>
       <w:r>
         <w:rPr>
@@ -10011,7 +10424,21 @@
         <w:rPr>
           <w:rFonts w:ascii="Times New Roman" w:hAnsi="Times New Roman" w:cs="Times New Roman"/>
         </w:rPr>
-        <w:t xml:space="preserve"> –  Android Version </w:t>
+        <w:t xml:space="preserve"> </w:t>
+      </w:r>
+      <w:proofErr w:type="gramStart"/>
+      <w:r>
+        <w:rPr>
+          <w:rFonts w:ascii="Times New Roman" w:hAnsi="Times New Roman" w:cs="Times New Roman"/>
+        </w:rPr>
+        <w:t>–  Android</w:t>
+      </w:r>
+      <w:proofErr w:type="gramEnd"/>
+      <w:r>
+        <w:rPr>
+          <w:rFonts w:ascii="Times New Roman" w:hAnsi="Times New Roman" w:cs="Times New Roman"/>
+        </w:rPr>
+        <w:t xml:space="preserve"> Version </w:t>
       </w:r>
       <w:r>
         <w:rPr>
@@ -10065,19 +10492,33 @@
         <w:rPr>
           <w:rFonts w:ascii="Times New Roman" w:hAnsi="Times New Roman" w:cs="Times New Roman"/>
         </w:rPr>
-        <w:t xml:space="preserve"> –</w:t>
-      </w:r>
-      <w:r>
-        <w:rPr>
-          <w:rFonts w:ascii="Times New Roman" w:hAnsi="Times New Roman" w:cs="Times New Roman"/>
-        </w:rPr>
         <w:t xml:space="preserve"> </w:t>
       </w:r>
-      <w:r>
-        <w:rPr>
-          <w:rFonts w:ascii="Times New Roman" w:hAnsi="Times New Roman" w:cs="Times New Roman"/>
-        </w:rPr>
-        <w:t xml:space="preserve"> Android Version 5.1.1, Samsung Galaxy </w:t>
+      <w:proofErr w:type="gramStart"/>
+      <w:r>
+        <w:rPr>
+          <w:rFonts w:ascii="Times New Roman" w:hAnsi="Times New Roman" w:cs="Times New Roman"/>
+        </w:rPr>
+        <w:t>–</w:t>
+      </w:r>
+      <w:r>
+        <w:rPr>
+          <w:rFonts w:ascii="Times New Roman" w:hAnsi="Times New Roman" w:cs="Times New Roman"/>
+        </w:rPr>
+        <w:t xml:space="preserve"> </w:t>
+      </w:r>
+      <w:r>
+        <w:rPr>
+          <w:rFonts w:ascii="Times New Roman" w:hAnsi="Times New Roman" w:cs="Times New Roman"/>
+        </w:rPr>
+        <w:t xml:space="preserve"> Android</w:t>
+      </w:r>
+      <w:proofErr w:type="gramEnd"/>
+      <w:r>
+        <w:rPr>
+          <w:rFonts w:ascii="Times New Roman" w:hAnsi="Times New Roman" w:cs="Times New Roman"/>
+        </w:rPr>
+        <w:t xml:space="preserve"> Version 5.1.1, Samsung Galaxy </w:t>
       </w:r>
       <w:r>
         <w:rPr>
@@ -10539,13 +10980,27 @@
         <w:rPr>
           <w:rFonts w:ascii="Times New Roman" w:hAnsi="Times New Roman" w:cs="Times New Roman"/>
         </w:rPr>
-        <w:t>For testers to accept the system</w:t>
-      </w:r>
-      <w:r>
-        <w:rPr>
-          <w:rFonts w:ascii="Times New Roman" w:hAnsi="Times New Roman" w:cs="Times New Roman"/>
-        </w:rPr>
-        <w:t>, all severity 1 and 2</w:t>
+        <w:t xml:space="preserve">For testers to accept the </w:t>
+      </w:r>
+      <w:proofErr w:type="gramStart"/>
+      <w:r>
+        <w:rPr>
+          <w:rFonts w:ascii="Times New Roman" w:hAnsi="Times New Roman" w:cs="Times New Roman"/>
+        </w:rPr>
+        <w:t>system</w:t>
+      </w:r>
+      <w:r>
+        <w:rPr>
+          <w:rFonts w:ascii="Times New Roman" w:hAnsi="Times New Roman" w:cs="Times New Roman"/>
+        </w:rPr>
+        <w:t>,</w:t>
+      </w:r>
+      <w:proofErr w:type="gramEnd"/>
+      <w:r>
+        <w:rPr>
+          <w:rFonts w:ascii="Times New Roman" w:hAnsi="Times New Roman" w:cs="Times New Roman"/>
+        </w:rPr>
+        <w:t xml:space="preserve"> all severity 1 and 2</w:t>
       </w:r>
       <w:r>
         <w:rPr>
@@ -10757,7 +11212,21 @@
         <w:rPr>
           <w:rFonts w:ascii="Times New Roman" w:hAnsi="Times New Roman" w:cs="Times New Roman"/>
         </w:rPr>
-        <w:t xml:space="preserve"> Phase 2’s system test cycle will be broken down in to three different sprints. Each with their own functional or non-functional requirements to be tested. </w:t>
+        <w:t xml:space="preserve"> Phase 2’s system test cycle will be broken down in to three different sprints. </w:t>
+      </w:r>
+      <w:proofErr w:type="gramStart"/>
+      <w:r>
+        <w:rPr>
+          <w:rFonts w:ascii="Times New Roman" w:hAnsi="Times New Roman" w:cs="Times New Roman"/>
+        </w:rPr>
+        <w:t>Each with their own functional or non-functional requirements to be tested.</w:t>
+      </w:r>
+      <w:proofErr w:type="gramEnd"/>
+      <w:r>
+        <w:rPr>
+          <w:rFonts w:ascii="Times New Roman" w:hAnsi="Times New Roman" w:cs="Times New Roman"/>
+        </w:rPr>
+        <w:t xml:space="preserve"> </w:t>
       </w:r>
       <w:r>
         <w:rPr>
@@ -11047,11 +11516,19 @@
                 <w:rFonts w:ascii="Times New Roman" w:hAnsi="Times New Roman" w:cs="Times New Roman"/>
               </w:rPr>
             </w:pPr>
-            <w:r>
-              <w:rPr>
-                <w:rFonts w:ascii="Times New Roman" w:hAnsi="Times New Roman" w:cs="Times New Roman"/>
-              </w:rPr>
-              <w:t>Unit testing must be completed by the developers and the start of System testing by the system tester.</w:t>
+            <w:proofErr w:type="gramStart"/>
+            <w:r>
+              <w:rPr>
+                <w:rFonts w:ascii="Times New Roman" w:hAnsi="Times New Roman" w:cs="Times New Roman"/>
+              </w:rPr>
+              <w:t>Unit testing must be completed by the developers and the start of System testing by the system tester</w:t>
+            </w:r>
+            <w:proofErr w:type="gramEnd"/>
+            <w:r>
+              <w:rPr>
+                <w:rFonts w:ascii="Times New Roman" w:hAnsi="Times New Roman" w:cs="Times New Roman"/>
+              </w:rPr>
+              <w:t>.</w:t>
             </w:r>
           </w:p>
         </w:tc>
@@ -11340,11 +11817,19 @@
                 <w:rFonts w:ascii="Times New Roman" w:hAnsi="Times New Roman" w:cs="Times New Roman"/>
               </w:rPr>
             </w:pPr>
-            <w:r>
-              <w:rPr>
-                <w:rFonts w:ascii="Times New Roman" w:hAnsi="Times New Roman" w:cs="Times New Roman"/>
-              </w:rPr>
-              <w:t xml:space="preserve">Reliability, Usability, and Scalability must be tested by system tester. </w:t>
+            <w:proofErr w:type="gramStart"/>
+            <w:r>
+              <w:rPr>
+                <w:rFonts w:ascii="Times New Roman" w:hAnsi="Times New Roman" w:cs="Times New Roman"/>
+              </w:rPr>
+              <w:t>Reliability, Usability, and Scalability must be tested by system tester</w:t>
+            </w:r>
+            <w:proofErr w:type="gramEnd"/>
+            <w:r>
+              <w:rPr>
+                <w:rFonts w:ascii="Times New Roman" w:hAnsi="Times New Roman" w:cs="Times New Roman"/>
+              </w:rPr>
+              <w:t xml:space="preserve">. </w:t>
             </w:r>
           </w:p>
         </w:tc>
@@ -11640,7 +12125,21 @@
               <w:rPr>
                 <w:rFonts w:ascii="Times New Roman" w:hAnsi="Times New Roman" w:cs="Times New Roman"/>
               </w:rPr>
-              <w:t>The testing will be done using the computer science lab in Old Main. If this room is not available, the backup room would be in one of the professor’s office.</w:t>
+              <w:t xml:space="preserve">The testing will be done using the computer science lab in Old Main. If this room </w:t>
+            </w:r>
+            <w:proofErr w:type="gramStart"/>
+            <w:r>
+              <w:rPr>
+                <w:rFonts w:ascii="Times New Roman" w:hAnsi="Times New Roman" w:cs="Times New Roman"/>
+              </w:rPr>
+              <w:t>is</w:t>
+            </w:r>
+            <w:proofErr w:type="gramEnd"/>
+            <w:r>
+              <w:rPr>
+                <w:rFonts w:ascii="Times New Roman" w:hAnsi="Times New Roman" w:cs="Times New Roman"/>
+              </w:rPr>
+              <w:t xml:space="preserve"> not available, the backup room would be in one of the professor’s office.</w:t>
             </w:r>
           </w:p>
         </w:tc>
@@ -12056,7 +12555,21 @@
               <w:rPr>
                 <w:rFonts w:ascii="Times New Roman" w:hAnsi="Times New Roman" w:cs="Times New Roman"/>
               </w:rPr>
-              <w:t xml:space="preserve">If the survey tester are not available during the scheduled test date; rescheduling the date is a must. Since this is a mobile application, the testing could be done remotely.  </w:t>
+              <w:t xml:space="preserve">If the survey </w:t>
+            </w:r>
+            <w:proofErr w:type="gramStart"/>
+            <w:r>
+              <w:rPr>
+                <w:rFonts w:ascii="Times New Roman" w:hAnsi="Times New Roman" w:cs="Times New Roman"/>
+              </w:rPr>
+              <w:t>tester are</w:t>
+            </w:r>
+            <w:proofErr w:type="gramEnd"/>
+            <w:r>
+              <w:rPr>
+                <w:rFonts w:ascii="Times New Roman" w:hAnsi="Times New Roman" w:cs="Times New Roman"/>
+              </w:rPr>
+              <w:t xml:space="preserve"> not available during the scheduled test date; rescheduling the date is a must. Since this is a mobile application, the testing could be done remotely.  </w:t>
             </w:r>
           </w:p>
         </w:tc>
@@ -12178,7 +12691,21 @@
               <w:rPr>
                 <w:rFonts w:ascii="Times New Roman" w:hAnsi="Times New Roman" w:cs="Times New Roman"/>
               </w:rPr>
-              <w:t xml:space="preserve">If the members of team A are not available during the day of testing due to weather; rescheduling the test day will have to be made.   </w:t>
+              <w:t xml:space="preserve">If the members of team </w:t>
+            </w:r>
+            <w:proofErr w:type="gramStart"/>
+            <w:r>
+              <w:rPr>
+                <w:rFonts w:ascii="Times New Roman" w:hAnsi="Times New Roman" w:cs="Times New Roman"/>
+              </w:rPr>
+              <w:t>A</w:t>
+            </w:r>
+            <w:proofErr w:type="gramEnd"/>
+            <w:r>
+              <w:rPr>
+                <w:rFonts w:ascii="Times New Roman" w:hAnsi="Times New Roman" w:cs="Times New Roman"/>
+              </w:rPr>
+              <w:t xml:space="preserve"> are not available during the day of testing due to weather; rescheduling the test day will have to be made.   </w:t>
             </w:r>
           </w:p>
           <w:p>
@@ -12274,7 +12801,35 @@
               <w:rPr>
                 <w:rFonts w:ascii="Times New Roman" w:hAnsi="Times New Roman" w:cs="Times New Roman"/>
               </w:rPr>
-              <w:t>All defects will be document and posted on GitHub so the system tester to view and update the MR report.</w:t>
+              <w:t xml:space="preserve">All defects will be document and posted on </w:t>
+            </w:r>
+            <w:proofErr w:type="spellStart"/>
+            <w:r>
+              <w:rPr>
+                <w:rFonts w:ascii="Times New Roman" w:hAnsi="Times New Roman" w:cs="Times New Roman"/>
+              </w:rPr>
+              <w:t>GitHub</w:t>
+            </w:r>
+            <w:proofErr w:type="spellEnd"/>
+            <w:r>
+              <w:rPr>
+                <w:rFonts w:ascii="Times New Roman" w:hAnsi="Times New Roman" w:cs="Times New Roman"/>
+              </w:rPr>
+              <w:t xml:space="preserve"> so the system </w:t>
+            </w:r>
+            <w:proofErr w:type="gramStart"/>
+            <w:r>
+              <w:rPr>
+                <w:rFonts w:ascii="Times New Roman" w:hAnsi="Times New Roman" w:cs="Times New Roman"/>
+              </w:rPr>
+              <w:t>tester to view and update the MR report</w:t>
+            </w:r>
+            <w:proofErr w:type="gramEnd"/>
+            <w:r>
+              <w:rPr>
+                <w:rFonts w:ascii="Times New Roman" w:hAnsi="Times New Roman" w:cs="Times New Roman"/>
+              </w:rPr>
+              <w:t>.</w:t>
             </w:r>
           </w:p>
         </w:tc>
@@ -12944,13 +13499,27 @@
               <w:rPr>
                 <w:rFonts w:ascii="Times New Roman" w:hAnsi="Times New Roman" w:cs="Times New Roman"/>
               </w:rPr>
-              <w:t>TC 1.0</w:t>
-            </w:r>
-            <w:r>
-              <w:rPr>
-                <w:rFonts w:ascii="Times New Roman" w:hAnsi="Times New Roman" w:cs="Times New Roman"/>
-              </w:rPr>
-              <w:t xml:space="preserve"> , 2.0</w:t>
+              <w:t xml:space="preserve">TC </w:t>
+            </w:r>
+            <w:proofErr w:type="gramStart"/>
+            <w:r>
+              <w:rPr>
+                <w:rFonts w:ascii="Times New Roman" w:hAnsi="Times New Roman" w:cs="Times New Roman"/>
+              </w:rPr>
+              <w:t>1.0</w:t>
+            </w:r>
+            <w:r>
+              <w:rPr>
+                <w:rFonts w:ascii="Times New Roman" w:hAnsi="Times New Roman" w:cs="Times New Roman"/>
+              </w:rPr>
+              <w:t xml:space="preserve"> ,</w:t>
+            </w:r>
+            <w:proofErr w:type="gramEnd"/>
+            <w:r>
+              <w:rPr>
+                <w:rFonts w:ascii="Times New Roman" w:hAnsi="Times New Roman" w:cs="Times New Roman"/>
+              </w:rPr>
+              <w:t xml:space="preserve"> 2.0</w:t>
             </w:r>
           </w:p>
         </w:tc>
@@ -13248,8 +13817,17 @@
                 <w:rFonts w:ascii="Times New Roman" w:hAnsi="Times New Roman" w:cs="Times New Roman"/>
                 <w:b/>
               </w:rPr>
-              <w:t>Pass(  )</w:t>
-            </w:r>
+              <w:t>Pass</w:t>
+            </w:r>
+            <w:proofErr w:type="gramStart"/>
+            <w:r>
+              <w:rPr>
+                <w:rFonts w:ascii="Times New Roman" w:hAnsi="Times New Roman" w:cs="Times New Roman"/>
+                <w:b/>
+              </w:rPr>
+              <w:t>(  )</w:t>
+            </w:r>
+            <w:proofErr w:type="gramEnd"/>
           </w:p>
         </w:tc>
       </w:tr>
@@ -13727,11 +14305,19 @@
                 <w:rFonts w:ascii="Times New Roman" w:hAnsi="Times New Roman" w:cs="Times New Roman"/>
               </w:rPr>
             </w:pPr>
-            <w:r>
-              <w:rPr>
-                <w:rFonts w:ascii="Times New Roman" w:hAnsi="Times New Roman" w:cs="Times New Roman"/>
-              </w:rPr>
-              <w:t>Password : “Jennifer”</w:t>
+            <w:proofErr w:type="gramStart"/>
+            <w:r>
+              <w:rPr>
+                <w:rFonts w:ascii="Times New Roman" w:hAnsi="Times New Roman" w:cs="Times New Roman"/>
+              </w:rPr>
+              <w:t>Password :</w:t>
+            </w:r>
+            <w:proofErr w:type="gramEnd"/>
+            <w:r>
+              <w:rPr>
+                <w:rFonts w:ascii="Times New Roman" w:hAnsi="Times New Roman" w:cs="Times New Roman"/>
+              </w:rPr>
+              <w:t xml:space="preserve"> “Jennifer”</w:t>
             </w:r>
           </w:p>
         </w:tc>
@@ -14716,8 +15302,17 @@
                 <w:rFonts w:ascii="Times New Roman" w:hAnsi="Times New Roman" w:cs="Times New Roman"/>
                 <w:b/>
               </w:rPr>
-              <w:t>Pass(  )</w:t>
-            </w:r>
+              <w:t>Pass</w:t>
+            </w:r>
+            <w:proofErr w:type="gramStart"/>
+            <w:r>
+              <w:rPr>
+                <w:rFonts w:ascii="Times New Roman" w:hAnsi="Times New Roman" w:cs="Times New Roman"/>
+                <w:b/>
+              </w:rPr>
+              <w:t>(  )</w:t>
+            </w:r>
+            <w:proofErr w:type="gramEnd"/>
           </w:p>
         </w:tc>
       </w:tr>
@@ -15627,7 +16222,14 @@
               <w:rPr>
                 <w:rFonts w:ascii="Times New Roman" w:hAnsi="Times New Roman" w:cs="Times New Roman"/>
               </w:rPr>
-              <w:t xml:space="preserve">Create a Project </w:t>
+              <w:t xml:space="preserve">Create a </w:t>
+            </w:r>
+            <w:proofErr w:type="gramStart"/>
+            <w:r>
+              <w:rPr>
+                <w:rFonts w:ascii="Times New Roman" w:hAnsi="Times New Roman" w:cs="Times New Roman"/>
+              </w:rPr>
+              <w:t xml:space="preserve">Project </w:t>
             </w:r>
             <w:r>
               <w:rPr>
@@ -15635,6 +16237,7 @@
               </w:rPr>
               <w:t xml:space="preserve">  </w:t>
             </w:r>
+            <w:proofErr w:type="gramEnd"/>
           </w:p>
         </w:tc>
       </w:tr>
@@ -15843,13 +16446,27 @@
               <w:rPr>
                 <w:rFonts w:ascii="Times New Roman" w:hAnsi="Times New Roman" w:cs="Times New Roman"/>
               </w:rPr>
-              <w:t>TC 1.0</w:t>
-            </w:r>
-            <w:r>
-              <w:rPr>
-                <w:rFonts w:ascii="Times New Roman" w:hAnsi="Times New Roman" w:cs="Times New Roman"/>
-              </w:rPr>
-              <w:t xml:space="preserve"> , 2.0</w:t>
+              <w:t xml:space="preserve">TC </w:t>
+            </w:r>
+            <w:proofErr w:type="gramStart"/>
+            <w:r>
+              <w:rPr>
+                <w:rFonts w:ascii="Times New Roman" w:hAnsi="Times New Roman" w:cs="Times New Roman"/>
+              </w:rPr>
+              <w:t>1.0</w:t>
+            </w:r>
+            <w:r>
+              <w:rPr>
+                <w:rFonts w:ascii="Times New Roman" w:hAnsi="Times New Roman" w:cs="Times New Roman"/>
+              </w:rPr>
+              <w:t xml:space="preserve"> ,</w:t>
+            </w:r>
+            <w:proofErr w:type="gramEnd"/>
+            <w:r>
+              <w:rPr>
+                <w:rFonts w:ascii="Times New Roman" w:hAnsi="Times New Roman" w:cs="Times New Roman"/>
+              </w:rPr>
+              <w:t xml:space="preserve"> 2.0</w:t>
             </w:r>
           </w:p>
         </w:tc>
@@ -16189,8 +16806,17 @@
                 <w:rFonts w:ascii="Times New Roman" w:hAnsi="Times New Roman" w:cs="Times New Roman"/>
                 <w:b/>
               </w:rPr>
-              <w:t>Pass(  )</w:t>
-            </w:r>
+              <w:t>Pass</w:t>
+            </w:r>
+            <w:proofErr w:type="gramStart"/>
+            <w:r>
+              <w:rPr>
+                <w:rFonts w:ascii="Times New Roman" w:hAnsi="Times New Roman" w:cs="Times New Roman"/>
+                <w:b/>
+              </w:rPr>
+              <w:t>(  )</w:t>
+            </w:r>
+            <w:proofErr w:type="gramEnd"/>
           </w:p>
         </w:tc>
       </w:tr>
@@ -17263,7 +17889,14 @@
               <w:rPr>
                 <w:rFonts w:ascii="Times New Roman" w:hAnsi="Times New Roman" w:cs="Times New Roman"/>
               </w:rPr>
-              <w:t>Add Members</w:t>
+              <w:t xml:space="preserve">Add </w:t>
+            </w:r>
+            <w:proofErr w:type="gramStart"/>
+            <w:r>
+              <w:rPr>
+                <w:rFonts w:ascii="Times New Roman" w:hAnsi="Times New Roman" w:cs="Times New Roman"/>
+              </w:rPr>
+              <w:t>Members</w:t>
             </w:r>
             <w:r>
               <w:rPr>
@@ -17271,6 +17904,7 @@
               </w:rPr>
               <w:t xml:space="preserve">  </w:t>
             </w:r>
+            <w:proofErr w:type="gramEnd"/>
           </w:p>
         </w:tc>
       </w:tr>
@@ -17843,8 +18477,17 @@
                 <w:rFonts w:ascii="Times New Roman" w:hAnsi="Times New Roman" w:cs="Times New Roman"/>
                 <w:b/>
               </w:rPr>
-              <w:t>Pass(  )</w:t>
-            </w:r>
+              <w:t>Pass</w:t>
+            </w:r>
+            <w:proofErr w:type="gramStart"/>
+            <w:r>
+              <w:rPr>
+                <w:rFonts w:ascii="Times New Roman" w:hAnsi="Times New Roman" w:cs="Times New Roman"/>
+                <w:b/>
+              </w:rPr>
+              <w:t>(  )</w:t>
+            </w:r>
+            <w:proofErr w:type="gramEnd"/>
           </w:p>
         </w:tc>
       </w:tr>
@@ -18872,7 +19515,14 @@
               <w:rPr>
                 <w:rFonts w:ascii="Times New Roman" w:hAnsi="Times New Roman" w:cs="Times New Roman"/>
               </w:rPr>
-              <w:t>Assign Task</w:t>
+              <w:t xml:space="preserve">Assign </w:t>
+            </w:r>
+            <w:proofErr w:type="gramStart"/>
+            <w:r>
+              <w:rPr>
+                <w:rFonts w:ascii="Times New Roman" w:hAnsi="Times New Roman" w:cs="Times New Roman"/>
+              </w:rPr>
+              <w:t>Task</w:t>
             </w:r>
             <w:r>
               <w:rPr>
@@ -18880,6 +19530,7 @@
               </w:rPr>
               <w:t xml:space="preserve">  </w:t>
             </w:r>
+            <w:proofErr w:type="gramEnd"/>
           </w:p>
         </w:tc>
       </w:tr>
@@ -19431,8 +20082,17 @@
                 <w:rFonts w:ascii="Times New Roman" w:hAnsi="Times New Roman" w:cs="Times New Roman"/>
                 <w:b/>
               </w:rPr>
-              <w:t>Pass(  )</w:t>
-            </w:r>
+              <w:t>Pass</w:t>
+            </w:r>
+            <w:proofErr w:type="gramStart"/>
+            <w:r>
+              <w:rPr>
+                <w:rFonts w:ascii="Times New Roman" w:hAnsi="Times New Roman" w:cs="Times New Roman"/>
+                <w:b/>
+              </w:rPr>
+              <w:t>(  )</w:t>
+            </w:r>
+            <w:proofErr w:type="gramEnd"/>
           </w:p>
         </w:tc>
       </w:tr>
@@ -20598,7 +21258,14 @@
               <w:rPr>
                 <w:rFonts w:ascii="Times New Roman" w:hAnsi="Times New Roman" w:cs="Times New Roman"/>
               </w:rPr>
-              <w:t>Submit Task</w:t>
+              <w:t xml:space="preserve">Submit </w:t>
+            </w:r>
+            <w:proofErr w:type="gramStart"/>
+            <w:r>
+              <w:rPr>
+                <w:rFonts w:ascii="Times New Roman" w:hAnsi="Times New Roman" w:cs="Times New Roman"/>
+              </w:rPr>
+              <w:t>Task</w:t>
             </w:r>
             <w:r>
               <w:rPr>
@@ -20606,6 +21273,7 @@
               </w:rPr>
               <w:t xml:space="preserve">  </w:t>
             </w:r>
+            <w:proofErr w:type="gramEnd"/>
           </w:p>
         </w:tc>
       </w:tr>
@@ -21139,8 +21807,17 @@
                 <w:rFonts w:ascii="Times New Roman" w:hAnsi="Times New Roman" w:cs="Times New Roman"/>
                 <w:b/>
               </w:rPr>
-              <w:t>Pass(  )</w:t>
-            </w:r>
+              <w:t>Pass</w:t>
+            </w:r>
+            <w:proofErr w:type="gramStart"/>
+            <w:r>
+              <w:rPr>
+                <w:rFonts w:ascii="Times New Roman" w:hAnsi="Times New Roman" w:cs="Times New Roman"/>
+                <w:b/>
+              </w:rPr>
+              <w:t>(  )</w:t>
+            </w:r>
+            <w:proofErr w:type="gramEnd"/>
           </w:p>
         </w:tc>
       </w:tr>
@@ -21335,7 +22012,7 @@
                 <w:b w:val="0"/>
                 <w:bCs w:val="0"/>
               </w:rPr>
-              <w:t xml:space="preserve">3. Click the </w:t>
+              <w:t xml:space="preserve">3. </w:t>
             </w:r>
             <w:r>
               <w:rPr>
@@ -21343,7 +22020,31 @@
                 <w:b w:val="0"/>
                 <w:bCs w:val="0"/>
               </w:rPr>
-              <w:t xml:space="preserve">“Submit” button </w:t>
+              <w:t xml:space="preserve">Slide the </w:t>
+            </w:r>
+            <w:r>
+              <w:rPr>
+                <w:rFonts w:ascii="Times New Roman" w:hAnsi="Times New Roman" w:cs="Times New Roman"/>
+                <w:b w:val="0"/>
+                <w:bCs w:val="0"/>
+              </w:rPr>
+              <w:t xml:space="preserve">progress </w:t>
+            </w:r>
+            <w:r>
+              <w:rPr>
+                <w:rFonts w:ascii="Times New Roman" w:hAnsi="Times New Roman" w:cs="Times New Roman"/>
+                <w:b w:val="0"/>
+                <w:bCs w:val="0"/>
+              </w:rPr>
+              <w:t>slider bar to 100</w:t>
+            </w:r>
+            <w:r>
+              <w:rPr>
+                <w:rFonts w:ascii="Times New Roman" w:hAnsi="Times New Roman" w:cs="Times New Roman"/>
+                <w:b w:val="0"/>
+                <w:bCs w:val="0"/>
+              </w:rPr>
+              <w:t xml:space="preserve"> </w:t>
             </w:r>
           </w:p>
         </w:tc>
@@ -21367,31 +22068,13 @@
               <w:rPr>
                 <w:rFonts w:ascii="Times New Roman" w:hAnsi="Times New Roman" w:cs="Times New Roman"/>
               </w:rPr>
-              <w:t xml:space="preserve">3. Directs </w:t>
-            </w:r>
-            <w:r>
-              <w:rPr>
-                <w:rFonts w:ascii="Times New Roman" w:hAnsi="Times New Roman" w:cs="Times New Roman"/>
-              </w:rPr>
-              <w:t>m</w:t>
-            </w:r>
-            <w:r>
-              <w:rPr>
-                <w:rFonts w:ascii="Times New Roman" w:hAnsi="Times New Roman" w:cs="Times New Roman"/>
-              </w:rPr>
-              <w:t>ember</w:t>
-            </w:r>
-            <w:r>
-              <w:rPr>
-                <w:rFonts w:ascii="Times New Roman" w:hAnsi="Times New Roman" w:cs="Times New Roman"/>
-              </w:rPr>
-              <w:t xml:space="preserve"> back to the </w:t>
-            </w:r>
-            <w:r>
-              <w:rPr>
-                <w:rFonts w:ascii="Times New Roman" w:hAnsi="Times New Roman" w:cs="Times New Roman"/>
-              </w:rPr>
-              <w:t>Member View screen</w:t>
+              <w:t xml:space="preserve">3. </w:t>
+            </w:r>
+            <w:r>
+              <w:rPr>
+                <w:rFonts w:ascii="Times New Roman" w:hAnsi="Times New Roman" w:cs="Times New Roman"/>
+              </w:rPr>
+              <w:t>The Update button changes to a Submit button</w:t>
             </w:r>
           </w:p>
         </w:tc>
@@ -21420,6 +22103,22 @@
                 <w:color w:val="FF0000"/>
               </w:rPr>
             </w:pPr>
+            <w:r>
+              <w:rPr>
+                <w:rFonts w:ascii="Times New Roman" w:hAnsi="Times New Roman" w:cs="Times New Roman"/>
+                <w:b w:val="0"/>
+                <w:bCs w:val="0"/>
+              </w:rPr>
+              <w:t>4</w:t>
+            </w:r>
+            <w:r>
+              <w:rPr>
+                <w:rFonts w:ascii="Times New Roman" w:hAnsi="Times New Roman" w:cs="Times New Roman"/>
+                <w:b w:val="0"/>
+                <w:bCs w:val="0"/>
+              </w:rPr>
+              <w:t xml:space="preserve">. Click the “Submit” button </w:t>
+            </w:r>
           </w:p>
         </w:tc>
         <w:tc>
@@ -21439,6 +22138,24 @@
                 <w:color w:val="FF0000"/>
               </w:rPr>
             </w:pPr>
+            <w:r>
+              <w:rPr>
+                <w:rFonts w:ascii="Times New Roman" w:hAnsi="Times New Roman" w:cs="Times New Roman"/>
+              </w:rPr>
+              <w:t>4</w:t>
+            </w:r>
+            <w:r>
+              <w:rPr>
+                <w:rFonts w:ascii="Times New Roman" w:hAnsi="Times New Roman" w:cs="Times New Roman"/>
+              </w:rPr>
+              <w:t xml:space="preserve">. Directs member back to the </w:t>
+            </w:r>
+            <w:r>
+              <w:rPr>
+                <w:rFonts w:ascii="Times New Roman" w:hAnsi="Times New Roman" w:cs="Times New Roman"/>
+              </w:rPr>
+              <w:t>Member View screen</w:t>
+            </w:r>
           </w:p>
         </w:tc>
       </w:tr>
@@ -21850,7 +22567,6 @@
           <w:rFonts w:ascii="Times New Roman" w:hAnsi="Times New Roman" w:cs="Times New Roman"/>
           <w:color w:val="FF0000"/>
         </w:rPr>
-        <w:lastRenderedPageBreak/>
         <w:t xml:space="preserve">Cant do this test case yet </w:t>
       </w:r>
     </w:p>
@@ -22071,7 +22787,14 @@
               <w:rPr>
                 <w:rFonts w:ascii="Times New Roman" w:hAnsi="Times New Roman" w:cs="Times New Roman"/>
               </w:rPr>
-              <w:t xml:space="preserve"> Task</w:t>
+              <w:t xml:space="preserve"> </w:t>
+            </w:r>
+            <w:proofErr w:type="gramStart"/>
+            <w:r>
+              <w:rPr>
+                <w:rFonts w:ascii="Times New Roman" w:hAnsi="Times New Roman" w:cs="Times New Roman"/>
+              </w:rPr>
+              <w:t>Task</w:t>
             </w:r>
             <w:r>
               <w:rPr>
@@ -22079,6 +22802,7 @@
               </w:rPr>
               <w:t xml:space="preserve">  </w:t>
             </w:r>
+            <w:proofErr w:type="gramEnd"/>
           </w:p>
         </w:tc>
       </w:tr>
@@ -22626,8 +23350,17 @@
                 <w:rFonts w:ascii="Times New Roman" w:hAnsi="Times New Roman" w:cs="Times New Roman"/>
                 <w:b/>
               </w:rPr>
-              <w:t>Pass(  )</w:t>
-            </w:r>
+              <w:t>Pass</w:t>
+            </w:r>
+            <w:proofErr w:type="gramStart"/>
+            <w:r>
+              <w:rPr>
+                <w:rFonts w:ascii="Times New Roman" w:hAnsi="Times New Roman" w:cs="Times New Roman"/>
+                <w:b/>
+              </w:rPr>
+              <w:t>(  )</w:t>
+            </w:r>
+            <w:proofErr w:type="gramEnd"/>
           </w:p>
         </w:tc>
       </w:tr>
@@ -23569,7 +24302,14 @@
               <w:rPr>
                 <w:rFonts w:ascii="Times New Roman" w:hAnsi="Times New Roman" w:cs="Times New Roman"/>
               </w:rPr>
-              <w:t xml:space="preserve">View Overall Progress Leader </w:t>
+              <w:t xml:space="preserve">View Overall Progress </w:t>
+            </w:r>
+            <w:proofErr w:type="gramStart"/>
+            <w:r>
+              <w:rPr>
+                <w:rFonts w:ascii="Times New Roman" w:hAnsi="Times New Roman" w:cs="Times New Roman"/>
+              </w:rPr>
+              <w:t xml:space="preserve">Leader </w:t>
             </w:r>
             <w:r>
               <w:rPr>
@@ -23577,6 +24317,7 @@
               </w:rPr>
               <w:t xml:space="preserve">  </w:t>
             </w:r>
+            <w:proofErr w:type="gramEnd"/>
           </w:p>
         </w:tc>
       </w:tr>
@@ -24136,8 +24877,17 @@
                 <w:rFonts w:ascii="Times New Roman" w:hAnsi="Times New Roman" w:cs="Times New Roman"/>
                 <w:b/>
               </w:rPr>
-              <w:t>Pass(  )</w:t>
-            </w:r>
+              <w:t>Pass</w:t>
+            </w:r>
+            <w:proofErr w:type="gramStart"/>
+            <w:r>
+              <w:rPr>
+                <w:rFonts w:ascii="Times New Roman" w:hAnsi="Times New Roman" w:cs="Times New Roman"/>
+                <w:b/>
+              </w:rPr>
+              <w:t>(  )</w:t>
+            </w:r>
+            <w:proofErr w:type="gramEnd"/>
           </w:p>
         </w:tc>
       </w:tr>
@@ -24871,7 +25621,6 @@
                 <w:rFonts w:ascii="Times New Roman" w:hAnsi="Times New Roman" w:cs="Times New Roman"/>
                 <w:color w:val="FFFFFF" w:themeColor="background1"/>
               </w:rPr>
-              <w:lastRenderedPageBreak/>
               <w:t xml:space="preserve">Test Case Information </w:t>
             </w:r>
           </w:p>
@@ -25038,7 +25787,14 @@
               <w:rPr>
                 <w:rFonts w:ascii="Times New Roman" w:hAnsi="Times New Roman" w:cs="Times New Roman"/>
               </w:rPr>
-              <w:t xml:space="preserve">View Overall Progress Member </w:t>
+              <w:t xml:space="preserve">View Overall Progress </w:t>
+            </w:r>
+            <w:proofErr w:type="gramStart"/>
+            <w:r>
+              <w:rPr>
+                <w:rFonts w:ascii="Times New Roman" w:hAnsi="Times New Roman" w:cs="Times New Roman"/>
+              </w:rPr>
+              <w:t xml:space="preserve">Member </w:t>
             </w:r>
             <w:r>
               <w:rPr>
@@ -25046,6 +25802,7 @@
               </w:rPr>
               <w:t xml:space="preserve">  </w:t>
             </w:r>
+            <w:proofErr w:type="gramEnd"/>
           </w:p>
         </w:tc>
       </w:tr>
@@ -25591,8 +26348,17 @@
                 <w:rFonts w:ascii="Times New Roman" w:hAnsi="Times New Roman" w:cs="Times New Roman"/>
                 <w:b/>
               </w:rPr>
-              <w:t>Pass(  )</w:t>
-            </w:r>
+              <w:t>Pass</w:t>
+            </w:r>
+            <w:proofErr w:type="gramStart"/>
+            <w:r>
+              <w:rPr>
+                <w:rFonts w:ascii="Times New Roman" w:hAnsi="Times New Roman" w:cs="Times New Roman"/>
+                <w:b/>
+              </w:rPr>
+              <w:t>(  )</w:t>
+            </w:r>
+            <w:proofErr w:type="gramEnd"/>
           </w:p>
         </w:tc>
       </w:tr>
@@ -26303,7 +27069,6 @@
                 <w:rFonts w:ascii="Times New Roman" w:hAnsi="Times New Roman" w:cs="Times New Roman"/>
                 <w:color w:val="FFFFFF" w:themeColor="background1"/>
               </w:rPr>
-              <w:lastRenderedPageBreak/>
               <w:t xml:space="preserve">Test Case Information </w:t>
             </w:r>
           </w:p>
@@ -26488,7 +27253,14 @@
               <w:rPr>
                 <w:rFonts w:ascii="Times New Roman" w:hAnsi="Times New Roman" w:cs="Times New Roman"/>
               </w:rPr>
-              <w:t xml:space="preserve"> Leader  </w:t>
+              <w:t xml:space="preserve"> </w:t>
+            </w:r>
+            <w:proofErr w:type="gramStart"/>
+            <w:r>
+              <w:rPr>
+                <w:rFonts w:ascii="Times New Roman" w:hAnsi="Times New Roman" w:cs="Times New Roman"/>
+              </w:rPr>
+              <w:t xml:space="preserve">Leader  </w:t>
             </w:r>
             <w:r>
               <w:rPr>
@@ -26496,6 +27268,7 @@
               </w:rPr>
               <w:t xml:space="preserve">  </w:t>
             </w:r>
+            <w:proofErr w:type="gramEnd"/>
           </w:p>
         </w:tc>
       </w:tr>
@@ -27049,8 +27822,17 @@
                 <w:rFonts w:ascii="Times New Roman" w:hAnsi="Times New Roman" w:cs="Times New Roman"/>
                 <w:b/>
               </w:rPr>
-              <w:t>Pass(  )</w:t>
-            </w:r>
+              <w:t>Pass</w:t>
+            </w:r>
+            <w:proofErr w:type="gramStart"/>
+            <w:r>
+              <w:rPr>
+                <w:rFonts w:ascii="Times New Roman" w:hAnsi="Times New Roman" w:cs="Times New Roman"/>
+                <w:b/>
+              </w:rPr>
+              <w:t>(  )</w:t>
+            </w:r>
+            <w:proofErr w:type="gramEnd"/>
           </w:p>
         </w:tc>
       </w:tr>
@@ -27685,7 +28467,6 @@
                 <w:rFonts w:ascii="Times New Roman" w:hAnsi="Times New Roman" w:cs="Times New Roman"/>
                 <w:color w:val="FFFFFF" w:themeColor="background1"/>
               </w:rPr>
-              <w:lastRenderedPageBreak/>
               <w:t xml:space="preserve">Test Case Information </w:t>
             </w:r>
           </w:p>
@@ -27869,7 +28650,14 @@
               <w:rPr>
                 <w:rFonts w:ascii="Times New Roman" w:hAnsi="Times New Roman" w:cs="Times New Roman"/>
               </w:rPr>
-              <w:t xml:space="preserve"> Member</w:t>
+              <w:t xml:space="preserve"> </w:t>
+            </w:r>
+            <w:proofErr w:type="gramStart"/>
+            <w:r>
+              <w:rPr>
+                <w:rFonts w:ascii="Times New Roman" w:hAnsi="Times New Roman" w:cs="Times New Roman"/>
+              </w:rPr>
+              <w:t>Member</w:t>
             </w:r>
             <w:r>
               <w:rPr>
@@ -27877,6 +28665,7 @@
               </w:rPr>
               <w:t xml:space="preserve">  </w:t>
             </w:r>
+            <w:proofErr w:type="gramEnd"/>
           </w:p>
         </w:tc>
       </w:tr>
@@ -28429,8 +29218,17 @@
                 <w:rFonts w:ascii="Times New Roman" w:hAnsi="Times New Roman" w:cs="Times New Roman"/>
                 <w:b/>
               </w:rPr>
-              <w:t>Pass(  )</w:t>
-            </w:r>
+              <w:t>Pass</w:t>
+            </w:r>
+            <w:proofErr w:type="gramStart"/>
+            <w:r>
+              <w:rPr>
+                <w:rFonts w:ascii="Times New Roman" w:hAnsi="Times New Roman" w:cs="Times New Roman"/>
+                <w:b/>
+              </w:rPr>
+              <w:t>(  )</w:t>
+            </w:r>
+            <w:proofErr w:type="gramEnd"/>
           </w:p>
         </w:tc>
       </w:tr>
@@ -29058,7 +29856,6 @@
                 <w:rFonts w:ascii="Times New Roman" w:hAnsi="Times New Roman" w:cs="Times New Roman"/>
                 <w:color w:val="FFFFFF" w:themeColor="background1"/>
               </w:rPr>
-              <w:lastRenderedPageBreak/>
               <w:t xml:space="preserve">Test Case Information </w:t>
             </w:r>
           </w:p>
@@ -29231,7 +30028,14 @@
               <w:rPr>
                 <w:rFonts w:ascii="Times New Roman" w:hAnsi="Times New Roman" w:cs="Times New Roman"/>
               </w:rPr>
-              <w:t xml:space="preserve">Logout Leader  </w:t>
+              <w:t xml:space="preserve">Logout </w:t>
+            </w:r>
+            <w:proofErr w:type="gramStart"/>
+            <w:r>
+              <w:rPr>
+                <w:rFonts w:ascii="Times New Roman" w:hAnsi="Times New Roman" w:cs="Times New Roman"/>
+              </w:rPr>
+              <w:t xml:space="preserve">Leader  </w:t>
             </w:r>
             <w:r>
               <w:rPr>
@@ -29239,6 +30043,7 @@
               </w:rPr>
               <w:t xml:space="preserve">  </w:t>
             </w:r>
+            <w:proofErr w:type="gramEnd"/>
           </w:p>
         </w:tc>
       </w:tr>
@@ -29762,8 +30567,17 @@
                 <w:rFonts w:ascii="Times New Roman" w:hAnsi="Times New Roman" w:cs="Times New Roman"/>
                 <w:b/>
               </w:rPr>
-              <w:t>Pass(  )</w:t>
-            </w:r>
+              <w:t>Pass</w:t>
+            </w:r>
+            <w:proofErr w:type="gramStart"/>
+            <w:r>
+              <w:rPr>
+                <w:rFonts w:ascii="Times New Roman" w:hAnsi="Times New Roman" w:cs="Times New Roman"/>
+                <w:b/>
+              </w:rPr>
+              <w:t>(  )</w:t>
+            </w:r>
+            <w:proofErr w:type="gramEnd"/>
           </w:p>
         </w:tc>
       </w:tr>
@@ -29895,7 +30709,14 @@
               <w:rPr>
                 <w:rFonts w:ascii="Times New Roman" w:hAnsi="Times New Roman" w:cs="Times New Roman"/>
               </w:rPr>
-              <w:t>Opens the drop down menu</w:t>
+              <w:t xml:space="preserve">Opens the drop down </w:t>
+            </w:r>
+            <w:proofErr w:type="gramStart"/>
+            <w:r>
+              <w:rPr>
+                <w:rFonts w:ascii="Times New Roman" w:hAnsi="Times New Roman" w:cs="Times New Roman"/>
+              </w:rPr>
+              <w:t>menu</w:t>
             </w:r>
             <w:r>
               <w:rPr>
@@ -29903,6 +30724,7 @@
               </w:rPr>
               <w:t xml:space="preserve">   </w:t>
             </w:r>
+            <w:proofErr w:type="gramEnd"/>
           </w:p>
         </w:tc>
       </w:tr>
@@ -29975,8 +30797,16 @@
               <w:rPr>
                 <w:rFonts w:ascii="Times New Roman" w:hAnsi="Times New Roman" w:cs="Times New Roman"/>
               </w:rPr>
-              <w:t xml:space="preserve">2. Logs the user out and directed to Login screen   </w:t>
-            </w:r>
+              <w:t xml:space="preserve">2. Logs the user out and directed to Login </w:t>
+            </w:r>
+            <w:proofErr w:type="gramStart"/>
+            <w:r>
+              <w:rPr>
+                <w:rFonts w:ascii="Times New Roman" w:hAnsi="Times New Roman" w:cs="Times New Roman"/>
+              </w:rPr>
+              <w:t xml:space="preserve">screen   </w:t>
+            </w:r>
+            <w:proofErr w:type="gramEnd"/>
           </w:p>
         </w:tc>
       </w:tr>
@@ -31125,8 +31955,17 @@
                 <w:rFonts w:ascii="Times New Roman" w:hAnsi="Times New Roman" w:cs="Times New Roman"/>
                 <w:b/>
               </w:rPr>
-              <w:t>Pass(  )</w:t>
-            </w:r>
+              <w:t>Pass</w:t>
+            </w:r>
+            <w:proofErr w:type="gramStart"/>
+            <w:r>
+              <w:rPr>
+                <w:rFonts w:ascii="Times New Roman" w:hAnsi="Times New Roman" w:cs="Times New Roman"/>
+                <w:b/>
+              </w:rPr>
+              <w:t>(  )</w:t>
+            </w:r>
+            <w:proofErr w:type="gramEnd"/>
           </w:p>
         </w:tc>
       </w:tr>
@@ -31236,8 +32075,16 @@
               <w:rPr>
                 <w:rFonts w:ascii="Times New Roman" w:hAnsi="Times New Roman" w:cs="Times New Roman"/>
               </w:rPr>
-              <w:t xml:space="preserve">1. Opens the drop down menu   </w:t>
-            </w:r>
+              <w:t xml:space="preserve">1. Opens the drop down </w:t>
+            </w:r>
+            <w:proofErr w:type="gramStart"/>
+            <w:r>
+              <w:rPr>
+                <w:rFonts w:ascii="Times New Roman" w:hAnsi="Times New Roman" w:cs="Times New Roman"/>
+              </w:rPr>
+              <w:t xml:space="preserve">menu   </w:t>
+            </w:r>
+            <w:proofErr w:type="gramEnd"/>
           </w:p>
         </w:tc>
       </w:tr>
@@ -31310,8 +32157,16 @@
               <w:rPr>
                 <w:rFonts w:ascii="Times New Roman" w:hAnsi="Times New Roman" w:cs="Times New Roman"/>
               </w:rPr>
-              <w:t xml:space="preserve">2. Logs the user out and directed to Login screen   </w:t>
-            </w:r>
+              <w:t xml:space="preserve">2. Logs the user out and directed to Login </w:t>
+            </w:r>
+            <w:proofErr w:type="gramStart"/>
+            <w:r>
+              <w:rPr>
+                <w:rFonts w:ascii="Times New Roman" w:hAnsi="Times New Roman" w:cs="Times New Roman"/>
+              </w:rPr>
+              <w:t xml:space="preserve">screen   </w:t>
+            </w:r>
+            <w:proofErr w:type="gramEnd"/>
           </w:p>
         </w:tc>
       </w:tr>
@@ -31965,7 +32820,14 @@
               <w:rPr>
                 <w:rFonts w:ascii="Times New Roman" w:hAnsi="Times New Roman" w:cs="Times New Roman"/>
               </w:rPr>
-              <w:t xml:space="preserve">Send Invites  </w:t>
+              <w:t xml:space="preserve">Send </w:t>
+            </w:r>
+            <w:proofErr w:type="gramStart"/>
+            <w:r>
+              <w:rPr>
+                <w:rFonts w:ascii="Times New Roman" w:hAnsi="Times New Roman" w:cs="Times New Roman"/>
+              </w:rPr>
+              <w:t xml:space="preserve">Invites  </w:t>
             </w:r>
             <w:r>
               <w:rPr>
@@ -31973,6 +32835,7 @@
               </w:rPr>
               <w:t xml:space="preserve">  </w:t>
             </w:r>
+            <w:proofErr w:type="gramEnd"/>
           </w:p>
         </w:tc>
       </w:tr>
@@ -32551,8 +33414,17 @@
                 <w:rFonts w:ascii="Times New Roman" w:hAnsi="Times New Roman" w:cs="Times New Roman"/>
                 <w:b/>
               </w:rPr>
-              <w:t>Pass(  )</w:t>
-            </w:r>
+              <w:t>Pass</w:t>
+            </w:r>
+            <w:proofErr w:type="gramStart"/>
+            <w:r>
+              <w:rPr>
+                <w:rFonts w:ascii="Times New Roman" w:hAnsi="Times New Roman" w:cs="Times New Roman"/>
+                <w:b/>
+              </w:rPr>
+              <w:t>(  )</w:t>
+            </w:r>
+            <w:proofErr w:type="gramEnd"/>
           </w:p>
         </w:tc>
       </w:tr>
@@ -33430,7 +34302,14 @@
               <w:rPr>
                 <w:rFonts w:ascii="Times New Roman" w:hAnsi="Times New Roman" w:cs="Times New Roman"/>
               </w:rPr>
-              <w:t xml:space="preserve">View All Members  </w:t>
+              <w:t xml:space="preserve">View All </w:t>
+            </w:r>
+            <w:proofErr w:type="gramStart"/>
+            <w:r>
+              <w:rPr>
+                <w:rFonts w:ascii="Times New Roman" w:hAnsi="Times New Roman" w:cs="Times New Roman"/>
+              </w:rPr>
+              <w:t xml:space="preserve">Members  </w:t>
             </w:r>
             <w:r>
               <w:rPr>
@@ -33438,6 +34317,7 @@
               </w:rPr>
               <w:t xml:space="preserve">  </w:t>
             </w:r>
+            <w:proofErr w:type="gramEnd"/>
           </w:p>
         </w:tc>
       </w:tr>
@@ -33992,8 +34872,17 @@
                 <w:rFonts w:ascii="Times New Roman" w:hAnsi="Times New Roman" w:cs="Times New Roman"/>
                 <w:b/>
               </w:rPr>
-              <w:t>Pass(  )</w:t>
-            </w:r>
+              <w:t>Pass</w:t>
+            </w:r>
+            <w:proofErr w:type="gramStart"/>
+            <w:r>
+              <w:rPr>
+                <w:rFonts w:ascii="Times New Roman" w:hAnsi="Times New Roman" w:cs="Times New Roman"/>
+                <w:b/>
+              </w:rPr>
+              <w:t>(  )</w:t>
+            </w:r>
+            <w:proofErr w:type="gramEnd"/>
           </w:p>
         </w:tc>
       </w:tr>
@@ -34809,7 +35698,14 @@
               <w:rPr>
                 <w:rFonts w:ascii="Times New Roman" w:hAnsi="Times New Roman" w:cs="Times New Roman"/>
               </w:rPr>
-              <w:t xml:space="preserve">Accept Project Invites </w:t>
+              <w:t xml:space="preserve">Accept Project </w:t>
+            </w:r>
+            <w:proofErr w:type="gramStart"/>
+            <w:r>
+              <w:rPr>
+                <w:rFonts w:ascii="Times New Roman" w:hAnsi="Times New Roman" w:cs="Times New Roman"/>
+              </w:rPr>
+              <w:t xml:space="preserve">Invites </w:t>
             </w:r>
             <w:r>
               <w:rPr>
@@ -34817,6 +35713,7 @@
               </w:rPr>
               <w:t xml:space="preserve">  </w:t>
             </w:r>
+            <w:proofErr w:type="gramEnd"/>
           </w:p>
         </w:tc>
       </w:tr>
@@ -35025,13 +35922,27 @@
               <w:rPr>
                 <w:rFonts w:ascii="Times New Roman" w:hAnsi="Times New Roman" w:cs="Times New Roman"/>
               </w:rPr>
-              <w:t>TC 1.0</w:t>
-            </w:r>
-            <w:r>
-              <w:rPr>
-                <w:rFonts w:ascii="Times New Roman" w:hAnsi="Times New Roman" w:cs="Times New Roman"/>
-              </w:rPr>
-              <w:t xml:space="preserve"> , 2.0 </w:t>
+              <w:t xml:space="preserve">TC </w:t>
+            </w:r>
+            <w:proofErr w:type="gramStart"/>
+            <w:r>
+              <w:rPr>
+                <w:rFonts w:ascii="Times New Roman" w:hAnsi="Times New Roman" w:cs="Times New Roman"/>
+              </w:rPr>
+              <w:t>1.0</w:t>
+            </w:r>
+            <w:r>
+              <w:rPr>
+                <w:rFonts w:ascii="Times New Roman" w:hAnsi="Times New Roman" w:cs="Times New Roman"/>
+              </w:rPr>
+              <w:t xml:space="preserve"> ,</w:t>
+            </w:r>
+            <w:proofErr w:type="gramEnd"/>
+            <w:r>
+              <w:rPr>
+                <w:rFonts w:ascii="Times New Roman" w:hAnsi="Times New Roman" w:cs="Times New Roman"/>
+              </w:rPr>
+              <w:t xml:space="preserve"> 2.0 </w:t>
             </w:r>
           </w:p>
         </w:tc>
@@ -35358,8 +36269,17 @@
                 <w:rFonts w:ascii="Times New Roman" w:hAnsi="Times New Roman" w:cs="Times New Roman"/>
                 <w:b/>
               </w:rPr>
-              <w:t>Pass(  )</w:t>
-            </w:r>
+              <w:t>Pass</w:t>
+            </w:r>
+            <w:proofErr w:type="gramStart"/>
+            <w:r>
+              <w:rPr>
+                <w:rFonts w:ascii="Times New Roman" w:hAnsi="Times New Roman" w:cs="Times New Roman"/>
+                <w:b/>
+              </w:rPr>
+              <w:t>(  )</w:t>
+            </w:r>
+            <w:proofErr w:type="gramEnd"/>
           </w:p>
         </w:tc>
       </w:tr>
@@ -35913,7 +36833,21 @@
         <w:rPr>
           <w:rFonts w:ascii="Times New Roman" w:hAnsi="Times New Roman" w:cs="Times New Roman"/>
         </w:rPr>
-        <w:t>(all test cases subject to change)</w:t>
+        <w:t>(</w:t>
+      </w:r>
+      <w:proofErr w:type="gramStart"/>
+      <w:r>
+        <w:rPr>
+          <w:rFonts w:ascii="Times New Roman" w:hAnsi="Times New Roman" w:cs="Times New Roman"/>
+        </w:rPr>
+        <w:t>all</w:t>
+      </w:r>
+      <w:proofErr w:type="gramEnd"/>
+      <w:r>
+        <w:rPr>
+          <w:rFonts w:ascii="Times New Roman" w:hAnsi="Times New Roman" w:cs="Times New Roman"/>
+        </w:rPr>
+        <w:t xml:space="preserve"> test cases subject to change)</w:t>
       </w:r>
     </w:p>
     <w:p>
@@ -36754,8 +37688,17 @@
                 <w:rFonts w:ascii="Times New Roman" w:hAnsi="Times New Roman" w:cs="Times New Roman"/>
                 <w:b/>
               </w:rPr>
-              <w:t>Pass(  )</w:t>
-            </w:r>
+              <w:t>Pass</w:t>
+            </w:r>
+            <w:proofErr w:type="gramStart"/>
+            <w:r>
+              <w:rPr>
+                <w:rFonts w:ascii="Times New Roman" w:hAnsi="Times New Roman" w:cs="Times New Roman"/>
+                <w:b/>
+              </w:rPr>
+              <w:t>(  )</w:t>
+            </w:r>
+            <w:proofErr w:type="gramEnd"/>
           </w:p>
         </w:tc>
       </w:tr>
@@ -36876,7 +37819,21 @@
               <w:rPr>
                 <w:rFonts w:ascii="Times New Roman" w:hAnsi="Times New Roman" w:cs="Times New Roman"/>
               </w:rPr>
-              <w:t>1. Directs to the create a project screen.</w:t>
+              <w:t xml:space="preserve">1. Directs to </w:t>
+            </w:r>
+            <w:proofErr w:type="gramStart"/>
+            <w:r>
+              <w:rPr>
+                <w:rFonts w:ascii="Times New Roman" w:hAnsi="Times New Roman" w:cs="Times New Roman"/>
+              </w:rPr>
+              <w:t>the create</w:t>
+            </w:r>
+            <w:proofErr w:type="gramEnd"/>
+            <w:r>
+              <w:rPr>
+                <w:rFonts w:ascii="Times New Roman" w:hAnsi="Times New Roman" w:cs="Times New Roman"/>
+              </w:rPr>
+              <w:t xml:space="preserve"> a project screen.</w:t>
             </w:r>
           </w:p>
           <w:p>
@@ -38440,8 +39397,17 @@
                 <w:rFonts w:ascii="Times New Roman" w:hAnsi="Times New Roman" w:cs="Times New Roman"/>
                 <w:b/>
               </w:rPr>
-              <w:t>Pass(  )</w:t>
-            </w:r>
+              <w:t>Pass</w:t>
+            </w:r>
+            <w:proofErr w:type="gramStart"/>
+            <w:r>
+              <w:rPr>
+                <w:rFonts w:ascii="Times New Roman" w:hAnsi="Times New Roman" w:cs="Times New Roman"/>
+                <w:b/>
+              </w:rPr>
+              <w:t>(  )</w:t>
+            </w:r>
+            <w:proofErr w:type="gramEnd"/>
           </w:p>
         </w:tc>
       </w:tr>
@@ -39181,8 +40147,50 @@
                 <w:b w:val="0"/>
                 <w:bCs w:val="0"/>
               </w:rPr>
-              <w:t xml:space="preserve">Member clicks “Submit” button  </w:t>
-            </w:r>
+              <w:t xml:space="preserve">Member </w:t>
+            </w:r>
+            <w:r>
+              <w:rPr>
+                <w:rFonts w:ascii="Times New Roman" w:hAnsi="Times New Roman" w:cs="Times New Roman"/>
+                <w:b w:val="0"/>
+                <w:bCs w:val="0"/>
+              </w:rPr>
+              <w:t xml:space="preserve">slides the progress slide bar to 100 and </w:t>
+            </w:r>
+            <w:r>
+              <w:rPr>
+                <w:rFonts w:ascii="Times New Roman" w:hAnsi="Times New Roman" w:cs="Times New Roman"/>
+                <w:b w:val="0"/>
+                <w:bCs w:val="0"/>
+              </w:rPr>
+              <w:t xml:space="preserve">clicks </w:t>
+            </w:r>
+            <w:r>
+              <w:rPr>
+                <w:rFonts w:ascii="Times New Roman" w:hAnsi="Times New Roman" w:cs="Times New Roman"/>
+                <w:b w:val="0"/>
+                <w:bCs w:val="0"/>
+              </w:rPr>
+              <w:t xml:space="preserve">the </w:t>
+            </w:r>
+            <w:r>
+              <w:rPr>
+                <w:rFonts w:ascii="Times New Roman" w:hAnsi="Times New Roman" w:cs="Times New Roman"/>
+                <w:b w:val="0"/>
+                <w:bCs w:val="0"/>
+              </w:rPr>
+              <w:t xml:space="preserve">“Submit” </w:t>
+            </w:r>
+            <w:proofErr w:type="gramStart"/>
+            <w:r>
+              <w:rPr>
+                <w:rFonts w:ascii="Times New Roman" w:hAnsi="Times New Roman" w:cs="Times New Roman"/>
+                <w:b w:val="0"/>
+                <w:bCs w:val="0"/>
+              </w:rPr>
+              <w:t xml:space="preserve">button  </w:t>
+            </w:r>
+            <w:proofErr w:type="gramEnd"/>
           </w:p>
         </w:tc>
         <w:tc>
@@ -39457,7 +40465,21 @@
               <w:rPr>
                 <w:rFonts w:ascii="Times New Roman" w:hAnsi="Times New Roman" w:cs="Times New Roman"/>
               </w:rPr>
-              <w:t>Task Name: “Age”        Task Description: “The age of the member”</w:t>
+              <w:t>Task Name: “Age</w:t>
+            </w:r>
+            <w:proofErr w:type="gramStart"/>
+            <w:r>
+              <w:rPr>
+                <w:rFonts w:ascii="Times New Roman" w:hAnsi="Times New Roman" w:cs="Times New Roman"/>
+              </w:rPr>
+              <w:t>”        Task</w:t>
+            </w:r>
+            <w:proofErr w:type="gramEnd"/>
+            <w:r>
+              <w:rPr>
+                <w:rFonts w:ascii="Times New Roman" w:hAnsi="Times New Roman" w:cs="Times New Roman"/>
+              </w:rPr>
+              <w:t xml:space="preserve"> Description: “The age of the member”</w:t>
             </w:r>
           </w:p>
         </w:tc>
@@ -39943,7 +40965,14 @@
               <w:rPr>
                 <w:rFonts w:ascii="Times New Roman" w:hAnsi="Times New Roman" w:cs="Times New Roman"/>
               </w:rPr>
-              <w:t xml:space="preserve">Login, Views, and Logout  </w:t>
+              <w:t xml:space="preserve">Login, Views, and </w:t>
+            </w:r>
+            <w:proofErr w:type="gramStart"/>
+            <w:r>
+              <w:rPr>
+                <w:rFonts w:ascii="Times New Roman" w:hAnsi="Times New Roman" w:cs="Times New Roman"/>
+              </w:rPr>
+              <w:t xml:space="preserve">Logout  </w:t>
             </w:r>
             <w:r>
               <w:rPr>
@@ -39951,6 +40980,7 @@
               </w:rPr>
               <w:t xml:space="preserve"> </w:t>
             </w:r>
+            <w:proofErr w:type="gramEnd"/>
           </w:p>
         </w:tc>
       </w:tr>
@@ -40163,8 +41193,6 @@
               </w:rPr>
               <w:t>3</w:t>
             </w:r>
-            <w:bookmarkStart w:id="0" w:name="_GoBack"/>
-            <w:bookmarkEnd w:id="0"/>
             <w:r>
               <w:rPr>
                 <w:rFonts w:ascii="Times New Roman" w:hAnsi="Times New Roman" w:cs="Times New Roman"/>
@@ -40562,8 +41590,17 @@
                 <w:rFonts w:ascii="Times New Roman" w:hAnsi="Times New Roman" w:cs="Times New Roman"/>
                 <w:b/>
               </w:rPr>
-              <w:t>Pass(  )</w:t>
-            </w:r>
+              <w:t>Pass</w:t>
+            </w:r>
+            <w:proofErr w:type="gramStart"/>
+            <w:r>
+              <w:rPr>
+                <w:rFonts w:ascii="Times New Roman" w:hAnsi="Times New Roman" w:cs="Times New Roman"/>
+                <w:b/>
+              </w:rPr>
+              <w:t>(  )</w:t>
+            </w:r>
+            <w:proofErr w:type="gramEnd"/>
           </w:p>
         </w:tc>
       </w:tr>
@@ -41304,8 +42341,16 @@
               <w:rPr>
                 <w:rFonts w:ascii="Times New Roman" w:hAnsi="Times New Roman" w:cs="Times New Roman"/>
               </w:rPr>
-              <w:t xml:space="preserve">7. Logs the user out and directed to Login screen   </w:t>
-            </w:r>
+              <w:t xml:space="preserve">7. Logs the user out and directed to Login </w:t>
+            </w:r>
+            <w:proofErr w:type="gramStart"/>
+            <w:r>
+              <w:rPr>
+                <w:rFonts w:ascii="Times New Roman" w:hAnsi="Times New Roman" w:cs="Times New Roman"/>
+              </w:rPr>
+              <w:t xml:space="preserve">screen   </w:t>
+            </w:r>
+            <w:proofErr w:type="gramEnd"/>
           </w:p>
         </w:tc>
       </w:tr>
@@ -41368,11 +42413,19 @@
               </w:rPr>
               <w:t>jli724@live.kutztown.edu</w:t>
             </w:r>
-            <w:r>
-              <w:rPr>
-                <w:rFonts w:ascii="Times New Roman" w:hAnsi="Times New Roman" w:cs="Times New Roman"/>
-              </w:rPr>
-              <w:t xml:space="preserve">”         Password: “Jennifer” </w:t>
+            <w:proofErr w:type="gramStart"/>
+            <w:r>
+              <w:rPr>
+                <w:rFonts w:ascii="Times New Roman" w:hAnsi="Times New Roman" w:cs="Times New Roman"/>
+              </w:rPr>
+              <w:t>”         Password</w:t>
+            </w:r>
+            <w:proofErr w:type="gramEnd"/>
+            <w:r>
+              <w:rPr>
+                <w:rFonts w:ascii="Times New Roman" w:hAnsi="Times New Roman" w:cs="Times New Roman"/>
+              </w:rPr>
+              <w:t xml:space="preserve">: “Jennifer” </w:t>
             </w:r>
           </w:p>
         </w:tc>
@@ -41763,7 +42816,7 @@
           <w:rPr>
             <w:noProof/>
           </w:rPr>
-          <w:t>28</w:t>
+          <w:t>i</w:t>
         </w:r>
         <w:r>
           <w:rPr>
@@ -47008,7 +48061,7 @@
 </file>
 
 <file path=customXml/itemProps1.xml><?xml version="1.0" encoding="utf-8"?>
-<ds:datastoreItem xmlns:ds="http://schemas.openxmlformats.org/officeDocument/2006/customXml" ds:itemID="{71B37886-EBC6-394D-BD7D-AD368BF46884}">
+<ds:datastoreItem xmlns:ds="http://schemas.openxmlformats.org/officeDocument/2006/customXml" ds:itemID="{FA4A3455-12C1-6E49-A6E5-98D1D01EDEBC}">
   <ds:schemaRefs>
     <ds:schemaRef ds:uri="http://schemas.openxmlformats.org/officeDocument/2006/bibliography"/>
   </ds:schemaRefs>

</xml_diff>